<commit_message>
Actualización RACI y esquema BD según retroalimentación.
</commit_message>
<xml_diff>
--- a/Fase 2/Evidencias grupales/2.6_GuiaEstudiante_Fase 2_Informe Final Proyecto APT.docx
+++ b/Fase 2/Evidencias grupales/2.6_GuiaEstudiante_Fase 2_Informe Final Proyecto APT.docx
@@ -165,7 +165,6 @@
                                 </w:rPr>
                                 <w:t xml:space="preserve">Asignatura </w:t>
                               </w:r>
-                              <w:proofErr w:type="spellStart"/>
                               <w:r>
                                 <w:rPr>
                                   <w:b/>
@@ -175,7 +174,6 @@
                                 </w:rPr>
                                 <w:t>Capstone</w:t>
                               </w:r>
-                              <w:proofErr w:type="spellEnd"/>
                             </w:p>
                           </w:txbxContent>
                         </wps:txbx>
@@ -352,7 +350,6 @@
                           </w:rPr>
                           <w:t xml:space="preserve">Asignatura </w:t>
                         </w:r>
-                        <w:proofErr w:type="spellStart"/>
                         <w:r>
                           <w:rPr>
                             <w:b/>
@@ -362,7 +359,6 @@
                           </w:rPr>
                           <w:t>Capstone</w:t>
                         </w:r>
-                        <w:proofErr w:type="spellEnd"/>
                       </w:p>
                     </w:txbxContent>
                   </v:textbox>
@@ -711,9 +707,6 @@
             <w:r>
               <w:rPr>
                 <w:rFonts w:ascii="Calibri" w:hAnsi="Calibri" w:cs="Arial"/>
-                <w:i/>
-                <w:iCs/>
-                <w:color w:val="548DD4"/>
                 <w:sz w:val="20"/>
                 <w:szCs w:val="20"/>
                 <w:lang w:eastAsia="es-CL"/>
@@ -757,8 +750,6 @@
             <w:pPr>
               <w:rPr>
                 <w:rFonts w:ascii="Calibri" w:hAnsi="Calibri" w:cs="Arial"/>
-                <w:i/>
-                <w:color w:val="548DD4"/>
                 <w:sz w:val="20"/>
                 <w:szCs w:val="20"/>
                 <w:lang w:eastAsia="es-CL"/>
@@ -767,9 +758,6 @@
             <w:r>
               <w:rPr>
                 <w:rFonts w:ascii="Calibri" w:hAnsi="Calibri" w:cs="Arial"/>
-                <w:i/>
-                <w:iCs/>
-                <w:color w:val="548DD4"/>
                 <w:sz w:val="20"/>
                 <w:szCs w:val="20"/>
                 <w:lang w:eastAsia="es-CL"/>
@@ -781,8 +769,6 @@
             <w:pPr>
               <w:rPr>
                 <w:rFonts w:ascii="Calibri" w:hAnsi="Calibri" w:cs="Arial"/>
-                <w:i/>
-                <w:color w:val="548DD4"/>
                 <w:sz w:val="20"/>
                 <w:szCs w:val="20"/>
                 <w:lang w:eastAsia="es-CL"/>
@@ -791,9 +777,6 @@
             <w:r>
               <w:rPr>
                 <w:rFonts w:ascii="Calibri" w:hAnsi="Calibri" w:cs="Arial"/>
-                <w:i/>
-                <w:iCs/>
-                <w:color w:val="548DD4"/>
                 <w:sz w:val="20"/>
                 <w:szCs w:val="20"/>
                 <w:lang w:eastAsia="es-CL"/>
@@ -849,9 +832,6 @@
               </w:numPr>
               <w:rPr>
                 <w:rFonts w:ascii="Calibri" w:hAnsi="Calibri" w:cs="Arial"/>
-                <w:i/>
-                <w:iCs/>
-                <w:color w:val="548DD4"/>
                 <w:sz w:val="20"/>
                 <w:szCs w:val="20"/>
                 <w:lang w:eastAsia="es-CL"/>
@@ -860,9 +840,6 @@
             <w:r>
               <w:rPr>
                 <w:rFonts w:ascii="Calibri" w:hAnsi="Calibri" w:cs="Arial"/>
-                <w:i/>
-                <w:iCs/>
-                <w:color w:val="548DD4"/>
                 <w:sz w:val="20"/>
                 <w:szCs w:val="20"/>
                 <w:lang w:eastAsia="es-CL"/>
@@ -878,9 +855,6 @@
               </w:numPr>
               <w:rPr>
                 <w:rFonts w:ascii="Calibri" w:hAnsi="Calibri" w:cs="Arial"/>
-                <w:i/>
-                <w:iCs/>
-                <w:color w:val="548DD4"/>
                 <w:sz w:val="20"/>
                 <w:szCs w:val="20"/>
                 <w:lang w:eastAsia="es-CL"/>
@@ -889,9 +863,6 @@
             <w:r>
               <w:rPr>
                 <w:rFonts w:ascii="Calibri" w:hAnsi="Calibri" w:cs="Arial"/>
-                <w:i/>
-                <w:iCs/>
-                <w:color w:val="548DD4"/>
                 <w:sz w:val="20"/>
                 <w:szCs w:val="20"/>
                 <w:lang w:eastAsia="es-CL"/>
@@ -907,9 +878,6 @@
               </w:numPr>
               <w:rPr>
                 <w:rFonts w:ascii="Calibri" w:hAnsi="Calibri" w:cs="Arial"/>
-                <w:i/>
-                <w:iCs/>
-                <w:color w:val="548DD4"/>
                 <w:sz w:val="20"/>
                 <w:szCs w:val="20"/>
                 <w:lang w:eastAsia="es-CL"/>
@@ -918,9 +886,6 @@
             <w:r>
               <w:rPr>
                 <w:rFonts w:ascii="Calibri" w:hAnsi="Calibri" w:cs="Arial"/>
-                <w:i/>
-                <w:iCs/>
-                <w:color w:val="548DD4"/>
                 <w:sz w:val="20"/>
                 <w:szCs w:val="20"/>
                 <w:lang w:eastAsia="es-CL"/>
@@ -932,9 +897,6 @@
             <w:pPr>
               <w:rPr>
                 <w:rFonts w:ascii="Calibri" w:hAnsi="Calibri" w:cs="Arial"/>
-                <w:i/>
-                <w:iCs/>
-                <w:color w:val="548DD4"/>
                 <w:sz w:val="20"/>
                 <w:szCs w:val="20"/>
                 <w:lang w:eastAsia="es-CL"/>
@@ -943,9 +905,6 @@
             <w:r>
               <w:rPr>
                 <w:rFonts w:ascii="Calibri" w:hAnsi="Calibri" w:cs="Arial"/>
-                <w:i/>
-                <w:iCs/>
-                <w:color w:val="548DD4"/>
                 <w:sz w:val="20"/>
                 <w:szCs w:val="20"/>
                 <w:lang w:eastAsia="es-CL"/>
@@ -1078,43 +1037,19 @@
               <w:textAlignment w:val="baseline"/>
               <w:rPr>
                 <w:rFonts w:ascii="Calibri" w:hAnsi="Calibri" w:cs="Arial"/>
-                <w:i/>
-                <w:color w:val="0070C0"/>
-                <w:sz w:val="18"/>
-                <w:szCs w:val="20"/>
-              </w:rPr>
-            </w:pPr>
-            <w:r>
-              <w:rPr>
-                <w:rFonts w:ascii="Calibri" w:hAnsi="Calibri" w:cs="Arial"/>
-                <w:i/>
-                <w:color w:val="0070C0"/>
-                <w:sz w:val="18"/>
-                <w:szCs w:val="20"/>
-              </w:rPr>
-              <w:t xml:space="preserve">El </w:t>
-            </w:r>
-            <w:r>
-              <w:rPr>
-                <w:rFonts w:ascii="Calibri" w:hAnsi="Calibri" w:cs="Arial"/>
-                <w:b/>
-                <w:bCs/>
-                <w:i/>
-                <w:color w:val="0070C0"/>
-                <w:sz w:val="18"/>
-                <w:szCs w:val="20"/>
-              </w:rPr>
-              <w:t>Proyecto APT “Sistema Unidad Territorial”</w:t>
-            </w:r>
-            <w:r>
-              <w:rPr>
-                <w:rFonts w:ascii="Calibri" w:hAnsi="Calibri" w:cs="Arial"/>
-                <w:i/>
-                <w:color w:val="0070C0"/>
-                <w:sz w:val="18"/>
-                <w:szCs w:val="20"/>
-              </w:rPr>
-              <w:t xml:space="preserve"> fue desarrollado para responder a una problemática real: la falta de herramientas tecnológicas que apoyen la gestión interna de las juntas de vecinos en Chile. En la actualidad, procesos como la inscripción de vecinos, la emisión de certificados y la postulación de proyectos se realizan de forma manual, lo que genera demoras, duplicación de esfuerzos y baja eficiencia en la administración.</w:t>
+                <w:iCs/>
+                <w:sz w:val="18"/>
+                <w:szCs w:val="20"/>
+              </w:rPr>
+            </w:pPr>
+            <w:r>
+              <w:rPr>
+                <w:rFonts w:ascii="Calibri" w:hAnsi="Calibri" w:cs="Arial"/>
+                <w:iCs/>
+                <w:sz w:val="18"/>
+                <w:szCs w:val="20"/>
+              </w:rPr>
+              <w:t>El Proyecto APT “Sistema Unidad Territorial” fue desarrollado para responder a una problemática real: la falta de herramientas tecnológicas que apoyen la gestión interna de las juntas de vecinos en Chile. En la actualidad, procesos como la inscripción de vecinos, la emisión de certificados y la postulación de proyectos se realizan de forma manual, lo que genera demoras, duplicación de esfuerzos y baja eficiencia en la administración.</w:t>
             </w:r>
           </w:p>
           <w:p>
@@ -1125,71 +1060,24 @@
               <w:textAlignment w:val="baseline"/>
               <w:rPr>
                 <w:rFonts w:ascii="Calibri" w:hAnsi="Calibri" w:cs="Arial"/>
-                <w:i/>
-                <w:color w:val="0070C0"/>
-                <w:sz w:val="18"/>
-                <w:szCs w:val="20"/>
-              </w:rPr>
-            </w:pPr>
-            <w:r>
-              <w:rPr>
-                <w:rFonts w:ascii="Calibri" w:hAnsi="Calibri" w:cs="Arial"/>
-                <w:i/>
-                <w:color w:val="0070C0"/>
-                <w:sz w:val="18"/>
-                <w:szCs w:val="20"/>
-              </w:rPr>
-              <w:t xml:space="preserve">Esta situación es especialmente relevante para el campo de la </w:t>
-            </w:r>
-            <w:r>
-              <w:rPr>
-                <w:rFonts w:ascii="Calibri" w:hAnsi="Calibri" w:cs="Arial"/>
-                <w:b/>
-                <w:bCs/>
-                <w:i/>
-                <w:color w:val="0070C0"/>
-                <w:sz w:val="18"/>
-                <w:szCs w:val="20"/>
-              </w:rPr>
-              <w:t>Ingeniería en Informática</w:t>
-            </w:r>
-            <w:r>
-              <w:rPr>
-                <w:rFonts w:ascii="Calibri" w:hAnsi="Calibri" w:cs="Arial"/>
-                <w:i/>
-                <w:color w:val="0070C0"/>
-                <w:sz w:val="18"/>
-                <w:szCs w:val="20"/>
-              </w:rPr>
-              <w:t xml:space="preserve">, ya que demanda la aplicación de conocimientos en desarrollo de software, diseño e implementación de bases de datos, y medidas de seguridad de la información. El proyecto se ubica en el contexto de las </w:t>
-            </w:r>
-            <w:r>
-              <w:rPr>
-                <w:rFonts w:ascii="Calibri" w:hAnsi="Calibri" w:cs="Arial"/>
-                <w:b/>
-                <w:bCs/>
-                <w:i/>
-                <w:color w:val="0070C0"/>
-                <w:sz w:val="18"/>
-                <w:szCs w:val="20"/>
-              </w:rPr>
-              <w:t>juntas de vecinos a nivel nacional</w:t>
-            </w:r>
-            <w:r>
-              <w:rPr>
-                <w:rFonts w:ascii="Calibri" w:hAnsi="Calibri" w:cs="Arial"/>
-                <w:i/>
-                <w:color w:val="0070C0"/>
-                <w:sz w:val="18"/>
-                <w:szCs w:val="20"/>
-              </w:rPr>
-              <w:t xml:space="preserve">, organizaciones que suelen contar con recursos limitados y escaso acceso a la digitalización. Esto afecta principalmente </w:t>
-            </w:r>
-            <w:r>
-              <w:rPr>
-                <w:rFonts w:ascii="Calibri" w:hAnsi="Calibri" w:cs="Arial"/>
-                <w:i/>
-                <w:color w:val="0070C0"/>
+                <w:iCs/>
+                <w:sz w:val="18"/>
+                <w:szCs w:val="20"/>
+              </w:rPr>
+            </w:pPr>
+            <w:r>
+              <w:rPr>
+                <w:rFonts w:ascii="Calibri" w:hAnsi="Calibri" w:cs="Arial"/>
+                <w:iCs/>
+                <w:sz w:val="18"/>
+                <w:szCs w:val="20"/>
+              </w:rPr>
+              <w:t xml:space="preserve">Esta situación es especialmente relevante para el campo de la Ingeniería en Informática, ya que demanda la aplicación de conocimientos en desarrollo de software, diseño e implementación de bases de datos, y medidas de seguridad de la información. El proyecto se ubica en el contexto de las juntas de vecinos a nivel nacional, organizaciones que suelen contar con recursos limitados y escaso acceso a la digitalización. Esto afecta principalmente </w:t>
+            </w:r>
+            <w:r>
+              <w:rPr>
+                <w:rFonts w:ascii="Calibri" w:hAnsi="Calibri" w:cs="Arial"/>
+                <w:iCs/>
                 <w:sz w:val="18"/>
                 <w:szCs w:val="20"/>
               </w:rPr>
@@ -1214,78 +1102,11 @@
             <w:r>
               <w:rPr>
                 <w:rFonts w:ascii="Calibri" w:hAnsi="Calibri" w:cs="Arial"/>
-                <w:i/>
-                <w:color w:val="0070C0"/>
-                <w:sz w:val="18"/>
-                <w:szCs w:val="20"/>
-              </w:rPr>
-              <w:t xml:space="preserve">El aporte del proyecto es significativo tanto en el ámbito </w:t>
-            </w:r>
-            <w:r>
-              <w:rPr>
-                <w:rFonts w:ascii="Calibri" w:hAnsi="Calibri" w:cs="Arial"/>
-                <w:b/>
-                <w:bCs/>
-                <w:i/>
-                <w:color w:val="0070C0"/>
-                <w:sz w:val="18"/>
-                <w:szCs w:val="20"/>
-              </w:rPr>
-              <w:t>social</w:t>
-            </w:r>
-            <w:r>
-              <w:rPr>
-                <w:rFonts w:ascii="Calibri" w:hAnsi="Calibri" w:cs="Arial"/>
-                <w:i/>
-                <w:color w:val="0070C0"/>
-                <w:sz w:val="18"/>
-                <w:szCs w:val="20"/>
-              </w:rPr>
-              <w:t xml:space="preserve"> como </w:t>
-            </w:r>
-            <w:r>
-              <w:rPr>
-                <w:rFonts w:ascii="Calibri" w:hAnsi="Calibri" w:cs="Arial"/>
-                <w:b/>
-                <w:bCs/>
-                <w:i/>
-                <w:color w:val="0070C0"/>
-                <w:sz w:val="18"/>
-                <w:szCs w:val="20"/>
-              </w:rPr>
-              <w:t>profesional</w:t>
-            </w:r>
-            <w:r>
-              <w:rPr>
-                <w:rFonts w:ascii="Calibri" w:hAnsi="Calibri" w:cs="Arial"/>
-                <w:i/>
-                <w:color w:val="0070C0"/>
-                <w:sz w:val="18"/>
-                <w:szCs w:val="20"/>
-              </w:rPr>
-              <w:t xml:space="preserve">. En el plano social, proporciona una </w:t>
-            </w:r>
-            <w:r>
-              <w:rPr>
-                <w:rFonts w:ascii="Calibri" w:hAnsi="Calibri" w:cs="Arial"/>
-                <w:b/>
-                <w:bCs/>
-                <w:i/>
-                <w:color w:val="0070C0"/>
-                <w:sz w:val="18"/>
-                <w:szCs w:val="20"/>
-              </w:rPr>
-              <w:t>plataforma web</w:t>
-            </w:r>
-            <w:r>
-              <w:rPr>
-                <w:rFonts w:ascii="Calibri" w:hAnsi="Calibri" w:cs="Arial"/>
-                <w:i/>
-                <w:color w:val="0070C0"/>
-                <w:sz w:val="18"/>
-                <w:szCs w:val="20"/>
-              </w:rPr>
-              <w:t xml:space="preserve"> que facilita la gestión, mejora la transparencia y promueve la comunicación entre la directiva y la comunidad. En el ámbito profesional, representa una experiencia formativa que permitió aplicar de manera práctica los conocimientos adquiridos en desarrollo web, modelamiento de datos y aseguramiento de la calidad, contribuyendo al fortalecimiento de competencias propias del ejercicio laboral en el área informática.</w:t>
+                <w:iCs/>
+                <w:sz w:val="18"/>
+                <w:szCs w:val="20"/>
+              </w:rPr>
+              <w:t>El aporte del proyecto es significativo tanto en el ámbito social como profesional. En el plano social, proporciona una plataforma web que facilita la gestión, mejora la transparencia y promueve la comunicación entre la directiva y la comunidad. En el ámbito profesional, representa una experiencia formativa que permitió aplicar de manera práctica los conocimientos adquiridos en desarrollo web, modelamiento de datos y aseguramiento de la calidad, contribuyendo al fortalecimiento de competencias propias del ejercicio laboral en el área informática.</w:t>
             </w:r>
           </w:p>
         </w:tc>
@@ -1328,129 +1149,42 @@
               <w:jc w:val="both"/>
               <w:rPr>
                 <w:rFonts w:ascii="Calibri" w:hAnsi="Calibri" w:cs="Arial"/>
-                <w:i/>
-                <w:color w:val="0070C0"/>
-                <w:sz w:val="18"/>
-                <w:szCs w:val="20"/>
-                <w:lang w:eastAsia="es-CL"/>
-              </w:rPr>
-            </w:pPr>
-            <w:r>
-              <w:rPr>
-                <w:rFonts w:ascii="Calibri" w:hAnsi="Calibri" w:cs="Arial"/>
-                <w:i/>
-                <w:color w:val="0070C0"/>
-                <w:sz w:val="18"/>
-                <w:szCs w:val="20"/>
-                <w:lang w:eastAsia="es-CL"/>
-              </w:rPr>
-              <w:t>El objetivo general es d</w:t>
-            </w:r>
-            <w:r>
-              <w:rPr>
-                <w:rFonts w:ascii="Calibri" w:hAnsi="Calibri" w:cs="Arial"/>
-                <w:i/>
-                <w:color w:val="0070C0"/>
-                <w:sz w:val="18"/>
-                <w:szCs w:val="20"/>
-                <w:lang w:eastAsia="es-CL"/>
-              </w:rPr>
-              <w:t xml:space="preserve">esarrollar una </w:t>
-            </w:r>
-            <w:r>
+                <w:iCs/>
+                <w:sz w:val="18"/>
+                <w:szCs w:val="20"/>
+                <w:lang w:eastAsia="es-CL"/>
+              </w:rPr>
+            </w:pPr>
+            <w:r>
+              <w:rPr>
+                <w:rFonts w:ascii="Calibri" w:hAnsi="Calibri" w:cs="Arial"/>
+                <w:iCs/>
+                <w:sz w:val="18"/>
+                <w:szCs w:val="20"/>
+                <w:lang w:eastAsia="es-CL"/>
+              </w:rPr>
+              <w:t>El objetivo general es desarrollar una plataforma web responsiva conectada a una base de datos que permita digitalizar y optimizar los procesos de gestión de una junta de vecinos, facilitando la inscripción de residentes, la emisión de certificados, la postulación de proyectos y la comunicación con la comunidad, asegurando usabilidad, seguridad y adaptabilidad a distintas realidades territoriales.</w:t>
+            </w:r>
+          </w:p>
+          <w:p>
+            <w:pPr>
+              <w:jc w:val="both"/>
               <w:rPr>
                 <w:rFonts w:ascii="Calibri" w:hAnsi="Calibri" w:cs="Arial"/>
                 <w:b/>
                 <w:bCs/>
-                <w:i/>
-                <w:color w:val="0070C0"/>
-                <w:sz w:val="18"/>
-                <w:szCs w:val="20"/>
-                <w:lang w:eastAsia="es-CL"/>
-              </w:rPr>
-              <w:t>plataforma web responsiva</w:t>
-            </w:r>
-            <w:r>
-              <w:rPr>
-                <w:rFonts w:ascii="Calibri" w:hAnsi="Calibri" w:cs="Arial"/>
-                <w:i/>
-                <w:color w:val="0070C0"/>
-                <w:sz w:val="18"/>
-                <w:szCs w:val="20"/>
-                <w:lang w:eastAsia="es-CL"/>
-              </w:rPr>
-              <w:t xml:space="preserve"> conectada a una base de datos que permita </w:t>
-            </w:r>
+                <w:iCs/>
+                <w:sz w:val="18"/>
+                <w:szCs w:val="20"/>
+                <w:lang w:eastAsia="es-CL"/>
+              </w:rPr>
+            </w:pPr>
             <w:r>
               <w:rPr>
                 <w:rFonts w:ascii="Calibri" w:hAnsi="Calibri" w:cs="Arial"/>
                 <w:b/>
                 <w:bCs/>
-                <w:i/>
-                <w:color w:val="0070C0"/>
-                <w:sz w:val="18"/>
-                <w:szCs w:val="20"/>
-                <w:lang w:eastAsia="es-CL"/>
-              </w:rPr>
-              <w:t>digitalizar y optimizar los procesos de gestión</w:t>
-            </w:r>
-            <w:r>
-              <w:rPr>
-                <w:rFonts w:ascii="Calibri" w:hAnsi="Calibri" w:cs="Arial"/>
-                <w:i/>
-                <w:color w:val="0070C0"/>
-                <w:sz w:val="18"/>
-                <w:szCs w:val="20"/>
-                <w:lang w:eastAsia="es-CL"/>
-              </w:rPr>
-              <w:t xml:space="preserve"> de una junta de vecinos, facilitando la inscripción de residentes, la emisión de certificados, la postulación de proyectos y la comunicación con la comunidad, asegurando </w:t>
-            </w:r>
-            <w:r>
-              <w:rPr>
-                <w:rFonts w:ascii="Calibri" w:hAnsi="Calibri" w:cs="Arial"/>
-                <w:b/>
-                <w:bCs/>
-                <w:i/>
-                <w:color w:val="0070C0"/>
-                <w:sz w:val="18"/>
-                <w:szCs w:val="20"/>
-                <w:lang w:eastAsia="es-CL"/>
-              </w:rPr>
-              <w:t>usabilidad, seguridad y adaptabilidad</w:t>
-            </w:r>
-            <w:r>
-              <w:rPr>
-                <w:rFonts w:ascii="Calibri" w:hAnsi="Calibri" w:cs="Arial"/>
-                <w:i/>
-                <w:color w:val="0070C0"/>
-                <w:sz w:val="18"/>
-                <w:szCs w:val="20"/>
-                <w:lang w:eastAsia="es-CL"/>
-              </w:rPr>
-              <w:t xml:space="preserve"> a distintas realidades territoriales.</w:t>
-            </w:r>
-          </w:p>
-          <w:p>
-            <w:pPr>
-              <w:jc w:val="both"/>
-              <w:rPr>
-                <w:rFonts w:ascii="Calibri" w:hAnsi="Calibri" w:cs="Arial"/>
-                <w:b/>
-                <w:bCs/>
-                <w:i/>
-                <w:color w:val="0070C0"/>
-                <w:sz w:val="18"/>
-                <w:szCs w:val="20"/>
-                <w:lang w:eastAsia="es-CL"/>
-              </w:rPr>
-            </w:pPr>
-            <w:r>
-              <w:rPr>
-                <w:rFonts w:ascii="Calibri" w:hAnsi="Calibri" w:cs="Arial"/>
-                <w:b/>
-                <w:bCs/>
-                <w:i/>
-                <w:color w:val="0070C0"/>
+                <w:iCs/>
                 <w:sz w:val="18"/>
                 <w:szCs w:val="20"/>
                 <w:lang w:eastAsia="es-CL"/>
@@ -1467,36 +1201,21 @@
               <w:jc w:val="both"/>
               <w:rPr>
                 <w:rFonts w:ascii="Calibri" w:hAnsi="Calibri" w:cs="Arial"/>
-                <w:i/>
-                <w:color w:val="0070C0"/>
-                <w:sz w:val="18"/>
-                <w:szCs w:val="20"/>
-                <w:lang w:eastAsia="es-CL"/>
-              </w:rPr>
-            </w:pPr>
-            <w:r>
-              <w:rPr>
-                <w:rFonts w:ascii="Calibri" w:hAnsi="Calibri" w:cs="Arial"/>
-                <w:b/>
-                <w:bCs/>
-                <w:i/>
-                <w:color w:val="0070C0"/>
-                <w:sz w:val="18"/>
-                <w:szCs w:val="20"/>
-                <w:lang w:eastAsia="es-CL"/>
-              </w:rPr>
-              <w:t>Levantar y validar los requerimientos funcionales y no funcionales</w:t>
-            </w:r>
-            <w:r>
-              <w:rPr>
-                <w:rFonts w:ascii="Calibri" w:hAnsi="Calibri" w:cs="Arial"/>
-                <w:i/>
-                <w:color w:val="0070C0"/>
-                <w:sz w:val="18"/>
-                <w:szCs w:val="20"/>
-                <w:lang w:eastAsia="es-CL"/>
-              </w:rPr>
-              <w:t xml:space="preserve"> del sistema mediante entrevistas o encuestas con representantes de una junta de vecinos real.</w:t>
+                <w:iCs/>
+                <w:sz w:val="18"/>
+                <w:szCs w:val="20"/>
+                <w:lang w:eastAsia="es-CL"/>
+              </w:rPr>
+            </w:pPr>
+            <w:r>
+              <w:rPr>
+                <w:rFonts w:ascii="Calibri" w:hAnsi="Calibri" w:cs="Arial"/>
+                <w:iCs/>
+                <w:sz w:val="18"/>
+                <w:szCs w:val="20"/>
+                <w:lang w:eastAsia="es-CL"/>
+              </w:rPr>
+              <w:t>Levantar y validar los requerimientos funcionales y no funcionales del sistema mediante entrevistas o encuestas con representantes de una junta de vecinos real.</w:t>
             </w:r>
           </w:p>
           <w:p>
@@ -1508,36 +1227,21 @@
               <w:jc w:val="both"/>
               <w:rPr>
                 <w:rFonts w:ascii="Calibri" w:hAnsi="Calibri" w:cs="Arial"/>
-                <w:i/>
-                <w:color w:val="0070C0"/>
-                <w:sz w:val="18"/>
-                <w:szCs w:val="20"/>
-                <w:lang w:eastAsia="es-CL"/>
-              </w:rPr>
-            </w:pPr>
-            <w:r>
-              <w:rPr>
-                <w:rFonts w:ascii="Calibri" w:hAnsi="Calibri" w:cs="Arial"/>
-                <w:b/>
-                <w:bCs/>
-                <w:i/>
-                <w:color w:val="0070C0"/>
-                <w:sz w:val="18"/>
-                <w:szCs w:val="20"/>
-                <w:lang w:eastAsia="es-CL"/>
-              </w:rPr>
-              <w:t>Diseñar la arquitectura del sistema web</w:t>
-            </w:r>
-            <w:r>
-              <w:rPr>
-                <w:rFonts w:ascii="Calibri" w:hAnsi="Calibri" w:cs="Arial"/>
-                <w:i/>
-                <w:color w:val="0070C0"/>
-                <w:sz w:val="18"/>
-                <w:szCs w:val="20"/>
-                <w:lang w:eastAsia="es-CL"/>
-              </w:rPr>
-              <w:t>, incluyendo la interfaz gráfica (GUI), la estructura de la base de datos (BD) y la lógica de negocio, garantizando una experiencia de usuario clara y accesible.</w:t>
+                <w:iCs/>
+                <w:sz w:val="18"/>
+                <w:szCs w:val="20"/>
+                <w:lang w:eastAsia="es-CL"/>
+              </w:rPr>
+            </w:pPr>
+            <w:r>
+              <w:rPr>
+                <w:rFonts w:ascii="Calibri" w:hAnsi="Calibri" w:cs="Arial"/>
+                <w:iCs/>
+                <w:sz w:val="18"/>
+                <w:szCs w:val="20"/>
+                <w:lang w:eastAsia="es-CL"/>
+              </w:rPr>
+              <w:t>Diseñar la arquitectura del sistema web, incluyendo la interfaz gráfica (GUI), la estructura de la base de datos (BD) y la lógica de negocio, garantizando una experiencia de usuario clara y accesible.</w:t>
             </w:r>
           </w:p>
           <w:p>
@@ -1549,82 +1253,21 @@
               <w:jc w:val="both"/>
               <w:rPr>
                 <w:rFonts w:ascii="Calibri" w:hAnsi="Calibri" w:cs="Arial"/>
-                <w:i/>
-                <w:color w:val="0070C0"/>
-                <w:sz w:val="18"/>
-                <w:szCs w:val="20"/>
-                <w:lang w:eastAsia="es-CL"/>
-              </w:rPr>
-            </w:pPr>
-            <w:r>
-              <w:rPr>
-                <w:rFonts w:ascii="Calibri" w:hAnsi="Calibri" w:cs="Arial"/>
-                <w:b/>
-                <w:bCs/>
-                <w:i/>
-                <w:color w:val="0070C0"/>
-                <w:sz w:val="18"/>
-                <w:szCs w:val="20"/>
-                <w:lang w:eastAsia="es-CL"/>
-              </w:rPr>
-              <w:t>Desarrollar una plataforma web responsiva</w:t>
-            </w:r>
-            <w:r>
-              <w:rPr>
-                <w:rFonts w:ascii="Calibri" w:hAnsi="Calibri" w:cs="Arial"/>
-                <w:i/>
-                <w:color w:val="0070C0"/>
-                <w:sz w:val="18"/>
-                <w:szCs w:val="20"/>
-                <w:lang w:eastAsia="es-CL"/>
-              </w:rPr>
-              <w:t xml:space="preserve">, orientada a dos perfiles principales: </w:t>
-            </w:r>
-            <w:r>
-              <w:rPr>
-                <w:rFonts w:ascii="Calibri" w:hAnsi="Calibri" w:cs="Arial"/>
-                <w:i/>
                 <w:iCs/>
-                <w:color w:val="0070C0"/>
-                <w:sz w:val="18"/>
-                <w:szCs w:val="20"/>
-                <w:lang w:eastAsia="es-CL"/>
-              </w:rPr>
-              <w:t>directorio</w:t>
-            </w:r>
-            <w:r>
-              <w:rPr>
-                <w:rFonts w:ascii="Calibri" w:hAnsi="Calibri" w:cs="Arial"/>
-                <w:i/>
-                <w:color w:val="0070C0"/>
-                <w:sz w:val="18"/>
-                <w:szCs w:val="20"/>
-                <w:lang w:eastAsia="es-CL"/>
-              </w:rPr>
-              <w:t xml:space="preserve"> y </w:t>
-            </w:r>
-            <w:r>
-              <w:rPr>
-                <w:rFonts w:ascii="Calibri" w:hAnsi="Calibri" w:cs="Arial"/>
-                <w:i/>
+                <w:sz w:val="18"/>
+                <w:szCs w:val="20"/>
+                <w:lang w:eastAsia="es-CL"/>
+              </w:rPr>
+            </w:pPr>
+            <w:r>
+              <w:rPr>
+                <w:rFonts w:ascii="Calibri" w:hAnsi="Calibri" w:cs="Arial"/>
                 <w:iCs/>
-                <w:color w:val="0070C0"/>
-                <w:sz w:val="18"/>
-                <w:szCs w:val="20"/>
-                <w:lang w:eastAsia="es-CL"/>
-              </w:rPr>
-              <w:t>vecinos</w:t>
-            </w:r>
-            <w:r>
-              <w:rPr>
-                <w:rFonts w:ascii="Calibri" w:hAnsi="Calibri" w:cs="Arial"/>
-                <w:i/>
-                <w:color w:val="0070C0"/>
-                <w:sz w:val="18"/>
-                <w:szCs w:val="20"/>
-                <w:lang w:eastAsia="es-CL"/>
-              </w:rPr>
-              <w:t>, con funcionalidades diferenciadas según el rol.</w:t>
+                <w:sz w:val="18"/>
+                <w:szCs w:val="20"/>
+                <w:lang w:eastAsia="es-CL"/>
+              </w:rPr>
+              <w:t>Desarrollar una plataforma web responsiva, orientada a dos perfiles principales: directorio y vecinos, con funcionalidades diferenciadas según el rol.</w:t>
             </w:r>
           </w:p>
           <w:p>
@@ -1636,36 +1279,21 @@
               <w:jc w:val="both"/>
               <w:rPr>
                 <w:rFonts w:ascii="Calibri" w:hAnsi="Calibri" w:cs="Arial"/>
-                <w:i/>
-                <w:color w:val="0070C0"/>
-                <w:sz w:val="18"/>
-                <w:szCs w:val="20"/>
-                <w:lang w:eastAsia="es-CL"/>
-              </w:rPr>
-            </w:pPr>
-            <w:r>
-              <w:rPr>
-                <w:rFonts w:ascii="Calibri" w:hAnsi="Calibri" w:cs="Arial"/>
-                <w:b/>
-                <w:bCs/>
-                <w:i/>
-                <w:color w:val="0070C0"/>
-                <w:sz w:val="18"/>
-                <w:szCs w:val="20"/>
-                <w:lang w:eastAsia="es-CL"/>
-              </w:rPr>
-              <w:t>Implementar un sistema de gestión</w:t>
-            </w:r>
-            <w:r>
-              <w:rPr>
-                <w:rFonts w:ascii="Calibri" w:hAnsi="Calibri" w:cs="Arial"/>
-                <w:i/>
-                <w:color w:val="0070C0"/>
-                <w:sz w:val="18"/>
-                <w:szCs w:val="20"/>
-                <w:lang w:eastAsia="es-CL"/>
-              </w:rPr>
-              <w:t xml:space="preserve"> de certificados, actividades, proyectos vecinales y solicitudes de espacios comunitarios, incorporando flujos de aprobación y notificaciones automáticas por correo electrónico.</w:t>
+                <w:iCs/>
+                <w:sz w:val="18"/>
+                <w:szCs w:val="20"/>
+                <w:lang w:eastAsia="es-CL"/>
+              </w:rPr>
+            </w:pPr>
+            <w:r>
+              <w:rPr>
+                <w:rFonts w:ascii="Calibri" w:hAnsi="Calibri" w:cs="Arial"/>
+                <w:iCs/>
+                <w:sz w:val="18"/>
+                <w:szCs w:val="20"/>
+                <w:lang w:eastAsia="es-CL"/>
+              </w:rPr>
+              <w:t>Implementar un sistema de gestión de certificados, actividades, proyectos vecinales y solicitudes de espacios comunitarios, incorporando flujos de aprobación y notificaciones automáticas por correo electrónico.</w:t>
             </w:r>
           </w:p>
           <w:p>
@@ -1677,47 +1305,21 @@
               <w:jc w:val="both"/>
               <w:rPr>
                 <w:rFonts w:ascii="Calibri" w:hAnsi="Calibri" w:cs="Arial"/>
-                <w:i/>
-                <w:color w:val="0070C0"/>
-                <w:sz w:val="18"/>
-                <w:szCs w:val="20"/>
-                <w:lang w:eastAsia="es-CL"/>
-              </w:rPr>
-            </w:pPr>
-            <w:r>
-              <w:rPr>
-                <w:rFonts w:ascii="Calibri" w:hAnsi="Calibri" w:cs="Arial"/>
-                <w:i/>
-                <w:color w:val="0070C0"/>
-                <w:sz w:val="18"/>
-                <w:szCs w:val="20"/>
-                <w:lang w:eastAsia="es-CL"/>
-              </w:rPr>
-              <w:t>Incorporar</w:t>
-            </w:r>
-            <w:r>
-              <w:rPr>
-                <w:rFonts w:ascii="Calibri" w:hAnsi="Calibri" w:cs="Arial"/>
-                <w:b/>
-                <w:bCs/>
-                <w:i/>
-                <w:color w:val="0070C0"/>
-                <w:sz w:val="18"/>
-                <w:szCs w:val="20"/>
-                <w:lang w:eastAsia="es-CL"/>
-              </w:rPr>
-              <w:t xml:space="preserve"> un módulo de comunicación</w:t>
-            </w:r>
-            <w:r>
-              <w:rPr>
-                <w:rFonts w:ascii="Calibri" w:hAnsi="Calibri" w:cs="Arial"/>
-                <w:i/>
-                <w:color w:val="0070C0"/>
-                <w:sz w:val="18"/>
-                <w:szCs w:val="20"/>
-                <w:lang w:eastAsia="es-CL"/>
-              </w:rPr>
-              <w:t>, que permita al directorio enviar notificaciones a los vecinos a través de distintos canales (correo electrónico, afiches digitales y mensajes de WhatsApp).</w:t>
+                <w:iCs/>
+                <w:sz w:val="18"/>
+                <w:szCs w:val="20"/>
+                <w:lang w:eastAsia="es-CL"/>
+              </w:rPr>
+            </w:pPr>
+            <w:r>
+              <w:rPr>
+                <w:rFonts w:ascii="Calibri" w:hAnsi="Calibri" w:cs="Arial"/>
+                <w:iCs/>
+                <w:sz w:val="18"/>
+                <w:szCs w:val="20"/>
+                <w:lang w:eastAsia="es-CL"/>
+              </w:rPr>
+              <w:t>Incorporar un módulo de comunicación, que permita al directorio enviar notificaciones a los vecinos a través de distintos canales (correo electrónico, afiches digitales y mensajes de WhatsApp).</w:t>
             </w:r>
           </w:p>
           <w:p>
@@ -1729,60 +1331,31 @@
               <w:jc w:val="both"/>
               <w:rPr>
                 <w:rFonts w:ascii="Calibri" w:hAnsi="Calibri" w:cs="Arial"/>
-                <w:i/>
-                <w:color w:val="0070C0"/>
-                <w:sz w:val="18"/>
-                <w:szCs w:val="20"/>
-                <w:lang w:eastAsia="es-CL"/>
-              </w:rPr>
-            </w:pPr>
-            <w:r>
-              <w:rPr>
-                <w:rFonts w:ascii="Calibri" w:hAnsi="Calibri" w:cs="Arial"/>
-                <w:b/>
-                <w:bCs/>
-                <w:i/>
-                <w:color w:val="0070C0"/>
-                <w:sz w:val="18"/>
-                <w:szCs w:val="20"/>
-                <w:lang w:eastAsia="es-CL"/>
-              </w:rPr>
-              <w:t>Aplicar la metodología SCRUM</w:t>
-            </w:r>
-            <w:r>
-              <w:rPr>
-                <w:rFonts w:ascii="Calibri" w:hAnsi="Calibri" w:cs="Arial"/>
-                <w:i/>
-                <w:color w:val="0070C0"/>
-                <w:sz w:val="18"/>
-                <w:szCs w:val="20"/>
-                <w:lang w:eastAsia="es-CL"/>
-              </w:rPr>
-              <w:t xml:space="preserve"> durante el desarrollo del sistema, documentando los artefactos clave (</w:t>
-            </w:r>
-            <w:proofErr w:type="spellStart"/>
-            <w:r>
-              <w:rPr>
-                <w:rFonts w:ascii="Calibri" w:hAnsi="Calibri" w:cs="Arial"/>
-                <w:i/>
-                <w:color w:val="0070C0"/>
-                <w:sz w:val="18"/>
-                <w:szCs w:val="20"/>
-                <w:lang w:eastAsia="es-CL"/>
-              </w:rPr>
-              <w:t>product</w:t>
-            </w:r>
-            <w:proofErr w:type="spellEnd"/>
-            <w:r>
-              <w:rPr>
-                <w:rFonts w:ascii="Calibri" w:hAnsi="Calibri" w:cs="Arial"/>
-                <w:i/>
-                <w:color w:val="0070C0"/>
-                <w:sz w:val="18"/>
-                <w:szCs w:val="20"/>
-                <w:lang w:eastAsia="es-CL"/>
-              </w:rPr>
-              <w:t xml:space="preserve"> backlog, sprint backlog, reuniones SCRUM, retrospectivas, entre otros).</w:t>
+                <w:iCs/>
+                <w:sz w:val="18"/>
+                <w:szCs w:val="20"/>
+                <w:lang w:eastAsia="es-CL"/>
+              </w:rPr>
+            </w:pPr>
+            <w:r>
+              <w:rPr>
+                <w:rFonts w:ascii="Calibri" w:hAnsi="Calibri" w:cs="Arial"/>
+                <w:iCs/>
+                <w:sz w:val="18"/>
+                <w:szCs w:val="20"/>
+                <w:lang w:eastAsia="es-CL"/>
+              </w:rPr>
+              <w:t>Aplicar la metodología SCRUM durante el desarrollo del sistema</w:t>
+            </w:r>
+            <w:r>
+              <w:rPr>
+                <w:rFonts w:ascii="Calibri" w:hAnsi="Calibri" w:cs="Arial"/>
+                <w:iCs/>
+                <w:sz w:val="18"/>
+                <w:szCs w:val="20"/>
+                <w:lang w:eastAsia="es-CL"/>
+              </w:rPr>
+              <w:t>.</w:t>
             </w:r>
           </w:p>
           <w:p>
@@ -1794,36 +1367,21 @@
               <w:jc w:val="both"/>
               <w:rPr>
                 <w:rFonts w:ascii="Calibri" w:hAnsi="Calibri" w:cs="Arial"/>
-                <w:i/>
-                <w:color w:val="0070C0"/>
-                <w:sz w:val="18"/>
-                <w:szCs w:val="20"/>
-                <w:lang w:eastAsia="es-CL"/>
-              </w:rPr>
-            </w:pPr>
-            <w:r>
-              <w:rPr>
-                <w:rFonts w:ascii="Calibri" w:hAnsi="Calibri" w:cs="Arial"/>
-                <w:b/>
-                <w:bCs/>
-                <w:i/>
-                <w:color w:val="0070C0"/>
-                <w:sz w:val="18"/>
-                <w:szCs w:val="20"/>
-                <w:lang w:eastAsia="es-CL"/>
-              </w:rPr>
-              <w:t>Realizar pruebas funcionales y de usabilidad</w:t>
-            </w:r>
-            <w:r>
-              <w:rPr>
-                <w:rFonts w:ascii="Calibri" w:hAnsi="Calibri" w:cs="Arial"/>
-                <w:i/>
-                <w:color w:val="0070C0"/>
-                <w:sz w:val="18"/>
-                <w:szCs w:val="20"/>
-                <w:lang w:eastAsia="es-CL"/>
-              </w:rPr>
-              <w:t>, asegurando que el sistema cumpla con los requerimientos definidos y sea intuitivo para usuarios sin conocimientos técnicos.</w:t>
+                <w:iCs/>
+                <w:sz w:val="18"/>
+                <w:szCs w:val="20"/>
+                <w:lang w:eastAsia="es-CL"/>
+              </w:rPr>
+            </w:pPr>
+            <w:r>
+              <w:rPr>
+                <w:rFonts w:ascii="Calibri" w:hAnsi="Calibri" w:cs="Arial"/>
+                <w:iCs/>
+                <w:sz w:val="18"/>
+                <w:szCs w:val="20"/>
+                <w:lang w:eastAsia="es-CL"/>
+              </w:rPr>
+              <w:t>Realizar pruebas funcionales y de usabilidad, asegurando que el sistema cumpla con los requerimientos definidos y sea intuitivo para usuarios sin conocimientos técnicos.</w:t>
             </w:r>
           </w:p>
           <w:p>
@@ -1835,36 +1393,21 @@
               <w:jc w:val="both"/>
               <w:rPr>
                 <w:rFonts w:ascii="Calibri" w:hAnsi="Calibri" w:cs="Arial"/>
-                <w:i/>
-                <w:color w:val="0070C0"/>
-                <w:sz w:val="18"/>
-                <w:szCs w:val="20"/>
-                <w:lang w:eastAsia="es-CL"/>
-              </w:rPr>
-            </w:pPr>
-            <w:r>
-              <w:rPr>
-                <w:rFonts w:ascii="Calibri" w:hAnsi="Calibri" w:cs="Arial"/>
-                <w:b/>
-                <w:bCs/>
-                <w:i/>
-                <w:color w:val="0070C0"/>
-                <w:sz w:val="18"/>
-                <w:szCs w:val="20"/>
-                <w:lang w:eastAsia="es-CL"/>
-              </w:rPr>
-              <w:t>Entregar documentación técnica y de usuario</w:t>
-            </w:r>
-            <w:r>
-              <w:rPr>
-                <w:rFonts w:ascii="Calibri" w:hAnsi="Calibri" w:cs="Arial"/>
-                <w:i/>
-                <w:color w:val="0070C0"/>
-                <w:sz w:val="18"/>
-                <w:szCs w:val="20"/>
-                <w:lang w:eastAsia="es-CL"/>
-              </w:rPr>
-              <w:t>, que permita el mantenimiento, la actualización y el uso adecuado del sistema por parte de los encargados de la junta.</w:t>
+                <w:iCs/>
+                <w:sz w:val="18"/>
+                <w:szCs w:val="20"/>
+                <w:lang w:eastAsia="es-CL"/>
+              </w:rPr>
+            </w:pPr>
+            <w:r>
+              <w:rPr>
+                <w:rFonts w:ascii="Calibri" w:hAnsi="Calibri" w:cs="Arial"/>
+                <w:iCs/>
+                <w:sz w:val="18"/>
+                <w:szCs w:val="20"/>
+                <w:lang w:eastAsia="es-CL"/>
+              </w:rPr>
+              <w:t>Entregar documentación técnica y de usuario, que permita el mantenimiento, la actualización y el uso adecuado del sistema por parte de los encargados de la junta.</w:t>
             </w:r>
           </w:p>
         </w:tc>
@@ -1900,70 +1443,37 @@
           </w:tcPr>
           <w:p>
             <w:pPr>
-              <w:rPr>
-                <w:rFonts w:ascii="Calibri" w:hAnsi="Calibri" w:cs="Arial"/>
-                <w:i/>
-                <w:color w:val="0070C0"/>
-                <w:sz w:val="18"/>
-                <w:szCs w:val="20"/>
-                <w:lang w:eastAsia="es-CL"/>
-              </w:rPr>
-            </w:pPr>
-            <w:r>
-              <w:rPr>
-                <w:rFonts w:ascii="Calibri" w:hAnsi="Calibri" w:cs="Arial"/>
-                <w:i/>
-                <w:iCs/>
-                <w:color w:val="0070C0"/>
-                <w:sz w:val="18"/>
-                <w:szCs w:val="20"/>
-                <w:lang w:eastAsia="es-CL"/>
-              </w:rPr>
-              <w:t xml:space="preserve">Para el desarrollo del proyecto Sistema Unidad Territorial se empleará la metodología ágil SCRUM, ya que permite organizar el trabajo de manera iterativa e incremental mediante ciclos cortos denominados </w:t>
-            </w:r>
-            <w:proofErr w:type="spellStart"/>
-            <w:r>
-              <w:rPr>
-                <w:rFonts w:ascii="Calibri" w:hAnsi="Calibri" w:cs="Arial"/>
-                <w:i/>
-                <w:iCs/>
-                <w:color w:val="0070C0"/>
-                <w:sz w:val="18"/>
-                <w:szCs w:val="20"/>
-                <w:lang w:eastAsia="es-CL"/>
-              </w:rPr>
-              <w:t>sprints</w:t>
-            </w:r>
-            <w:proofErr w:type="spellEnd"/>
-            <w:r>
-              <w:rPr>
-                <w:rFonts w:ascii="Calibri" w:hAnsi="Calibri" w:cs="Arial"/>
-                <w:i/>
-                <w:iCs/>
-                <w:color w:val="0070C0"/>
-                <w:sz w:val="18"/>
-                <w:szCs w:val="20"/>
-                <w:lang w:eastAsia="es-CL"/>
-              </w:rPr>
-              <w:t>.</w:t>
-            </w:r>
-          </w:p>
-          <w:p>
-            <w:pPr>
-              <w:rPr>
-                <w:rFonts w:ascii="Calibri" w:hAnsi="Calibri" w:cs="Arial"/>
-                <w:i/>
-                <w:color w:val="0070C0"/>
-                <w:sz w:val="18"/>
-                <w:szCs w:val="20"/>
-                <w:lang w:eastAsia="es-CL"/>
-              </w:rPr>
-            </w:pPr>
-            <w:r>
-              <w:rPr>
-                <w:rFonts w:ascii="Calibri" w:hAnsi="Calibri" w:cs="Arial"/>
-                <w:i/>
-                <w:color w:val="0070C0"/>
+              <w:jc w:val="both"/>
+              <w:rPr>
+                <w:rFonts w:ascii="Calibri" w:hAnsi="Calibri" w:cs="Arial"/>
+                <w:sz w:val="18"/>
+                <w:szCs w:val="20"/>
+                <w:lang w:eastAsia="es-CL"/>
+              </w:rPr>
+            </w:pPr>
+            <w:r>
+              <w:rPr>
+                <w:rFonts w:ascii="Calibri" w:hAnsi="Calibri" w:cs="Arial"/>
+                <w:sz w:val="18"/>
+                <w:szCs w:val="20"/>
+                <w:lang w:eastAsia="es-CL"/>
+              </w:rPr>
+              <w:t>Para el desarrollo del proyecto Sistema Unidad Territorial se empleará la metodología ágil SCRUM, ya que permite organizar el trabajo de manera iterativa e incremental mediante ciclos cortos denominados sprints.</w:t>
+            </w:r>
+          </w:p>
+          <w:p>
+            <w:pPr>
+              <w:jc w:val="both"/>
+              <w:rPr>
+                <w:rFonts w:ascii="Calibri" w:hAnsi="Calibri" w:cs="Arial"/>
+                <w:sz w:val="18"/>
+                <w:szCs w:val="20"/>
+                <w:lang w:eastAsia="es-CL"/>
+              </w:rPr>
+            </w:pPr>
+            <w:r>
+              <w:rPr>
+                <w:rFonts w:ascii="Calibri" w:hAnsi="Calibri" w:cs="Arial"/>
                 <w:sz w:val="18"/>
                 <w:szCs w:val="20"/>
                 <w:lang w:eastAsia="es-CL"/>
@@ -1978,71 +1488,22 @@
                 <w:ilvl w:val="0"/>
                 <w:numId w:val="7"/>
               </w:numPr>
-              <w:rPr>
-                <w:rFonts w:ascii="Calibri" w:hAnsi="Calibri" w:cs="Arial"/>
-                <w:i/>
-                <w:color w:val="0070C0"/>
-                <w:sz w:val="18"/>
-                <w:szCs w:val="20"/>
-                <w:lang w:eastAsia="es-CL"/>
-              </w:rPr>
-            </w:pPr>
-            <w:r>
-              <w:rPr>
-                <w:rFonts w:ascii="Calibri" w:hAnsi="Calibri" w:cs="Arial"/>
-                <w:i/>
-                <w:color w:val="0070C0"/>
-                <w:sz w:val="18"/>
-                <w:szCs w:val="20"/>
-                <w:lang w:eastAsia="es-CL"/>
-              </w:rPr>
-              <w:t>S</w:t>
-            </w:r>
-            <w:r>
-              <w:rPr>
-                <w:rFonts w:ascii="Calibri" w:hAnsi="Calibri" w:cs="Arial"/>
-                <w:i/>
-                <w:color w:val="0070C0"/>
-                <w:sz w:val="18"/>
-                <w:szCs w:val="20"/>
-                <w:lang w:eastAsia="es-CL"/>
-              </w:rPr>
-              <w:t xml:space="preserve">crum </w:t>
-            </w:r>
-            <w:proofErr w:type="gramStart"/>
-            <w:r>
-              <w:rPr>
-                <w:rFonts w:ascii="Calibri" w:hAnsi="Calibri" w:cs="Arial"/>
-                <w:i/>
-                <w:color w:val="0070C0"/>
-                <w:sz w:val="18"/>
-                <w:szCs w:val="20"/>
-                <w:lang w:eastAsia="es-CL"/>
-              </w:rPr>
-              <w:t>Master</w:t>
-            </w:r>
-            <w:proofErr w:type="gramEnd"/>
-            <w:r>
-              <w:rPr>
-                <w:rFonts w:ascii="Calibri" w:hAnsi="Calibri" w:cs="Arial"/>
-                <w:i/>
-                <w:color w:val="0070C0"/>
-                <w:sz w:val="18"/>
-                <w:szCs w:val="20"/>
-                <w:lang w:eastAsia="es-CL"/>
-              </w:rPr>
-              <w:t>: Cristal</w:t>
-            </w:r>
-            <w:r>
-              <w:rPr>
-                <w:rFonts w:ascii="Calibri" w:hAnsi="Calibri" w:cs="Arial"/>
-                <w:i/>
-                <w:color w:val="0070C0"/>
-                <w:sz w:val="18"/>
-                <w:szCs w:val="20"/>
-                <w:lang w:eastAsia="es-CL"/>
-              </w:rPr>
-              <w:t xml:space="preserve"> Hinostroza</w:t>
+              <w:jc w:val="both"/>
+              <w:rPr>
+                <w:rFonts w:ascii="Calibri" w:hAnsi="Calibri" w:cs="Arial"/>
+                <w:sz w:val="18"/>
+                <w:szCs w:val="20"/>
+                <w:lang w:eastAsia="es-CL"/>
+              </w:rPr>
+            </w:pPr>
+            <w:r>
+              <w:rPr>
+                <w:rFonts w:ascii="Calibri" w:hAnsi="Calibri" w:cs="Arial"/>
+                <w:sz w:val="18"/>
+                <w:szCs w:val="20"/>
+                <w:lang w:eastAsia="es-CL"/>
+              </w:rPr>
+              <w:t>Scrum Master: Cristal Hinostroza</w:t>
             </w:r>
           </w:p>
           <w:p>
@@ -2052,49 +1513,22 @@
                 <w:ilvl w:val="0"/>
                 <w:numId w:val="7"/>
               </w:numPr>
-              <w:rPr>
-                <w:rFonts w:ascii="Calibri" w:hAnsi="Calibri" w:cs="Arial"/>
-                <w:i/>
-                <w:color w:val="0070C0"/>
-                <w:sz w:val="18"/>
-                <w:szCs w:val="20"/>
-                <w:lang w:eastAsia="es-CL"/>
-              </w:rPr>
-            </w:pPr>
-            <w:proofErr w:type="spellStart"/>
-            <w:r>
-              <w:rPr>
-                <w:rFonts w:ascii="Calibri" w:hAnsi="Calibri" w:cs="Arial"/>
-                <w:i/>
-                <w:color w:val="0070C0"/>
-                <w:sz w:val="18"/>
-                <w:szCs w:val="20"/>
-                <w:lang w:eastAsia="es-CL"/>
-              </w:rPr>
-              <w:t>Team</w:t>
-            </w:r>
-            <w:proofErr w:type="spellEnd"/>
-            <w:r>
-              <w:rPr>
-                <w:rFonts w:ascii="Calibri" w:hAnsi="Calibri" w:cs="Arial"/>
-                <w:i/>
-                <w:color w:val="0070C0"/>
-                <w:sz w:val="18"/>
-                <w:szCs w:val="20"/>
-                <w:lang w:eastAsia="es-CL"/>
-              </w:rPr>
-              <w:t xml:space="preserve"> Scrum: Ceci</w:t>
-            </w:r>
-            <w:r>
-              <w:rPr>
-                <w:rFonts w:ascii="Calibri" w:hAnsi="Calibri" w:cs="Arial"/>
-                <w:i/>
-                <w:color w:val="0070C0"/>
-                <w:sz w:val="18"/>
-                <w:szCs w:val="20"/>
-                <w:lang w:eastAsia="es-CL"/>
-              </w:rPr>
-              <w:t>lia Vera</w:t>
+              <w:jc w:val="both"/>
+              <w:rPr>
+                <w:rFonts w:ascii="Calibri" w:hAnsi="Calibri" w:cs="Arial"/>
+                <w:sz w:val="18"/>
+                <w:szCs w:val="20"/>
+                <w:lang w:eastAsia="es-CL"/>
+              </w:rPr>
+            </w:pPr>
+            <w:r>
+              <w:rPr>
+                <w:rFonts w:ascii="Calibri" w:hAnsi="Calibri" w:cs="Arial"/>
+                <w:sz w:val="18"/>
+                <w:szCs w:val="20"/>
+                <w:lang w:eastAsia="es-CL"/>
+              </w:rPr>
+              <w:t>Team Scrum: Cecilia Vera</w:t>
             </w:r>
           </w:p>
           <w:p>
@@ -2104,73 +1538,22 @@
                 <w:ilvl w:val="0"/>
                 <w:numId w:val="7"/>
               </w:numPr>
-              <w:rPr>
-                <w:rFonts w:ascii="Calibri" w:hAnsi="Calibri" w:cs="Arial"/>
-                <w:i/>
-                <w:color w:val="0070C0"/>
-                <w:sz w:val="18"/>
-                <w:szCs w:val="20"/>
-                <w:lang w:eastAsia="es-CL"/>
-              </w:rPr>
-            </w:pPr>
-            <w:proofErr w:type="spellStart"/>
-            <w:r>
-              <w:rPr>
-                <w:rFonts w:ascii="Calibri" w:hAnsi="Calibri" w:cs="Arial"/>
-                <w:i/>
-                <w:color w:val="0070C0"/>
-                <w:sz w:val="18"/>
-                <w:szCs w:val="20"/>
-                <w:lang w:eastAsia="es-CL"/>
-              </w:rPr>
-              <w:t>Product</w:t>
-            </w:r>
-            <w:proofErr w:type="spellEnd"/>
-            <w:r>
-              <w:rPr>
-                <w:rFonts w:ascii="Calibri" w:hAnsi="Calibri" w:cs="Arial"/>
-                <w:i/>
-                <w:color w:val="0070C0"/>
-                <w:sz w:val="18"/>
-                <w:szCs w:val="20"/>
-                <w:lang w:eastAsia="es-CL"/>
-              </w:rPr>
-              <w:t xml:space="preserve"> </w:t>
-            </w:r>
-            <w:proofErr w:type="spellStart"/>
-            <w:r>
-              <w:rPr>
-                <w:rFonts w:ascii="Calibri" w:hAnsi="Calibri" w:cs="Arial"/>
-                <w:i/>
-                <w:color w:val="0070C0"/>
-                <w:sz w:val="18"/>
-                <w:szCs w:val="20"/>
-                <w:lang w:eastAsia="es-CL"/>
-              </w:rPr>
-              <w:t>Owner</w:t>
-            </w:r>
-            <w:proofErr w:type="spellEnd"/>
-            <w:r>
-              <w:rPr>
-                <w:rFonts w:ascii="Calibri" w:hAnsi="Calibri" w:cs="Arial"/>
-                <w:i/>
-                <w:color w:val="0070C0"/>
-                <w:sz w:val="18"/>
-                <w:szCs w:val="20"/>
-                <w:lang w:eastAsia="es-CL"/>
-              </w:rPr>
-              <w:t>: María</w:t>
-            </w:r>
-            <w:r>
-              <w:rPr>
-                <w:rFonts w:ascii="Calibri" w:hAnsi="Calibri" w:cs="Arial"/>
-                <w:i/>
-                <w:color w:val="0070C0"/>
-                <w:sz w:val="18"/>
-                <w:szCs w:val="20"/>
-                <w:lang w:eastAsia="es-CL"/>
-              </w:rPr>
-              <w:t xml:space="preserve"> Saldivia</w:t>
+              <w:jc w:val="both"/>
+              <w:rPr>
+                <w:rFonts w:ascii="Calibri" w:hAnsi="Calibri" w:cs="Arial"/>
+                <w:sz w:val="18"/>
+                <w:szCs w:val="20"/>
+                <w:lang w:eastAsia="es-CL"/>
+              </w:rPr>
+            </w:pPr>
+            <w:r>
+              <w:rPr>
+                <w:rFonts w:ascii="Calibri" w:hAnsi="Calibri" w:cs="Arial"/>
+                <w:sz w:val="18"/>
+                <w:szCs w:val="20"/>
+                <w:lang w:eastAsia="es-CL"/>
+              </w:rPr>
+              <w:t>Product Owner: María Saldivia</w:t>
             </w:r>
           </w:p>
         </w:tc>
@@ -2214,9 +1597,6 @@
               <w:jc w:val="both"/>
               <w:rPr>
                 <w:rFonts w:ascii="Calibri" w:hAnsi="Calibri" w:cs="Arial"/>
-                <w:i/>
-                <w:iCs/>
-                <w:color w:val="0070C0"/>
                 <w:sz w:val="18"/>
                 <w:szCs w:val="20"/>
                 <w:lang w:eastAsia="es-CL"/>
@@ -2227,9 +1607,6 @@
                 <w:rFonts w:ascii="Calibri" w:hAnsi="Calibri" w:cs="Arial"/>
                 <w:b/>
                 <w:bCs/>
-                <w:i/>
-                <w:iCs/>
-                <w:color w:val="0070C0"/>
                 <w:sz w:val="18"/>
                 <w:szCs w:val="20"/>
                 <w:lang w:eastAsia="es-CL"/>
@@ -2248,51 +1625,19 @@
               <w:jc w:val="both"/>
               <w:rPr>
                 <w:rFonts w:ascii="Calibri" w:hAnsi="Calibri" w:cs="Arial"/>
-                <w:i/>
-                <w:iCs/>
-                <w:color w:val="0070C0"/>
-                <w:sz w:val="18"/>
-                <w:szCs w:val="20"/>
-                <w:lang w:eastAsia="es-CL"/>
-              </w:rPr>
-            </w:pPr>
-            <w:r>
-              <w:rPr>
-                <w:rFonts w:ascii="Calibri" w:hAnsi="Calibri" w:cs="Arial"/>
-                <w:i/>
-                <w:iCs/>
-                <w:color w:val="0070C0"/>
-                <w:sz w:val="18"/>
-                <w:szCs w:val="20"/>
-                <w:lang w:eastAsia="es-CL"/>
-              </w:rPr>
-              <w:t xml:space="preserve">Construcción iterativa del sistema web en </w:t>
-            </w:r>
-            <w:proofErr w:type="spellStart"/>
-            <w:r>
-              <w:rPr>
-                <w:rFonts w:ascii="Calibri" w:hAnsi="Calibri" w:cs="Arial"/>
-                <w:i/>
-                <w:iCs/>
-                <w:color w:val="0070C0"/>
-                <w:sz w:val="18"/>
-                <w:szCs w:val="20"/>
-                <w:lang w:eastAsia="es-CL"/>
-              </w:rPr>
-              <w:t>sprints</w:t>
-            </w:r>
-            <w:proofErr w:type="spellEnd"/>
-            <w:r>
-              <w:rPr>
-                <w:rFonts w:ascii="Calibri" w:hAnsi="Calibri" w:cs="Arial"/>
-                <w:i/>
-                <w:iCs/>
-                <w:color w:val="0070C0"/>
-                <w:sz w:val="18"/>
-                <w:szCs w:val="20"/>
-                <w:lang w:eastAsia="es-CL"/>
-              </w:rPr>
-              <w:t xml:space="preserve"> definidos.</w:t>
+                <w:sz w:val="18"/>
+                <w:szCs w:val="20"/>
+                <w:lang w:eastAsia="es-CL"/>
+              </w:rPr>
+            </w:pPr>
+            <w:r>
+              <w:rPr>
+                <w:rFonts w:ascii="Calibri" w:hAnsi="Calibri" w:cs="Arial"/>
+                <w:sz w:val="18"/>
+                <w:szCs w:val="20"/>
+                <w:lang w:eastAsia="es-CL"/>
+              </w:rPr>
+              <w:t>Construcción iterativa del sistema web en sprints definidos.</w:t>
             </w:r>
           </w:p>
           <w:p>
@@ -2306,20 +1651,14 @@
               <w:jc w:val="both"/>
               <w:rPr>
                 <w:rFonts w:ascii="Calibri" w:hAnsi="Calibri" w:cs="Arial"/>
-                <w:i/>
-                <w:iCs/>
-                <w:color w:val="0070C0"/>
-                <w:sz w:val="18"/>
-                <w:szCs w:val="20"/>
-                <w:lang w:eastAsia="es-CL"/>
-              </w:rPr>
-            </w:pPr>
-            <w:r>
-              <w:rPr>
-                <w:rFonts w:ascii="Calibri" w:hAnsi="Calibri" w:cs="Arial"/>
-                <w:i/>
-                <w:iCs/>
-                <w:color w:val="0070C0"/>
+                <w:sz w:val="18"/>
+                <w:szCs w:val="20"/>
+                <w:lang w:eastAsia="es-CL"/>
+              </w:rPr>
+            </w:pPr>
+            <w:r>
+              <w:rPr>
+                <w:rFonts w:ascii="Calibri" w:hAnsi="Calibri" w:cs="Arial"/>
                 <w:sz w:val="18"/>
                 <w:szCs w:val="20"/>
                 <w:lang w:eastAsia="es-CL"/>
@@ -2338,20 +1677,14 @@
               <w:jc w:val="both"/>
               <w:rPr>
                 <w:rFonts w:ascii="Calibri" w:hAnsi="Calibri" w:cs="Arial"/>
-                <w:i/>
-                <w:iCs/>
-                <w:color w:val="0070C0"/>
-                <w:sz w:val="18"/>
-                <w:szCs w:val="20"/>
-                <w:lang w:eastAsia="es-CL"/>
-              </w:rPr>
-            </w:pPr>
-            <w:r>
-              <w:rPr>
-                <w:rFonts w:ascii="Calibri" w:hAnsi="Calibri" w:cs="Arial"/>
-                <w:i/>
-                <w:iCs/>
-                <w:color w:val="0070C0"/>
+                <w:sz w:val="18"/>
+                <w:szCs w:val="20"/>
+                <w:lang w:eastAsia="es-CL"/>
+              </w:rPr>
+            </w:pPr>
+            <w:r>
+              <w:rPr>
+                <w:rFonts w:ascii="Calibri" w:hAnsi="Calibri" w:cs="Arial"/>
                 <w:sz w:val="18"/>
                 <w:szCs w:val="20"/>
                 <w:lang w:eastAsia="es-CL"/>
@@ -2376,7 +1709,6 @@
               <w:rPr>
                 <w:rFonts w:ascii="Calibri" w:hAnsi="Calibri" w:cs="Arial"/>
                 <w:i/>
-                <w:color w:val="0070C0"/>
                 <w:sz w:val="18"/>
                 <w:szCs w:val="20"/>
                 <w:lang w:eastAsia="es-CL"/>
@@ -2418,98 +1750,6 @@
             <w:tcW w:w="6780" w:type="dxa"/>
             <w:vAlign w:val="center"/>
           </w:tcPr>
-          <w:p>
-            <w:pPr>
-              <w:pStyle w:val="Prrafodelista"/>
-              <w:numPr>
-                <w:ilvl w:val="0"/>
-                <w:numId w:val="1"/>
-              </w:numPr>
-              <w:spacing w:after="0" w:line="240" w:lineRule="auto"/>
-              <w:ind w:left="314" w:hanging="284"/>
-              <w:jc w:val="both"/>
-              <w:rPr>
-                <w:rFonts w:ascii="Calibri" w:hAnsi="Calibri" w:cs="Arial"/>
-                <w:i/>
-                <w:iCs/>
-                <w:color w:val="0070C0"/>
-                <w:sz w:val="18"/>
-                <w:szCs w:val="20"/>
-                <w:lang w:eastAsia="es-CL"/>
-              </w:rPr>
-            </w:pPr>
-            <w:r>
-              <w:rPr>
-                <w:rFonts w:ascii="Calibri" w:hAnsi="Calibri" w:cs="Arial"/>
-                <w:i/>
-                <w:iCs/>
-                <w:color w:val="0070C0"/>
-                <w:sz w:val="18"/>
-                <w:szCs w:val="20"/>
-                <w:lang w:eastAsia="es-CL"/>
-              </w:rPr>
-              <w:t>Adjunta</w:t>
-            </w:r>
-            <w:r>
-              <w:rPr>
-                <w:rFonts w:ascii="Calibri" w:hAnsi="Calibri" w:cs="Arial"/>
-                <w:i/>
-                <w:iCs/>
-                <w:color w:val="0070C0"/>
-                <w:sz w:val="18"/>
-                <w:szCs w:val="20"/>
-                <w:lang w:eastAsia="es-CL"/>
-              </w:rPr>
-              <w:t xml:space="preserve"> </w:t>
-            </w:r>
-            <w:r>
-              <w:rPr>
-                <w:rFonts w:ascii="Calibri" w:hAnsi="Calibri" w:cs="Arial"/>
-                <w:i/>
-                <w:iCs/>
-                <w:color w:val="0070C0"/>
-                <w:sz w:val="18"/>
-                <w:szCs w:val="20"/>
-                <w:lang w:eastAsia="es-CL"/>
-              </w:rPr>
-              <w:t>evidencias que permitan dar cuenta del desarrollo del Proyecto APT y sus resultados finales.</w:t>
-            </w:r>
-          </w:p>
-          <w:p>
-            <w:pPr>
-              <w:ind w:left="743"/>
-              <w:rPr>
-                <w:rFonts w:ascii="Calibri" w:hAnsi="Calibri" w:cs="Arial"/>
-                <w:i/>
-                <w:color w:val="0070C0"/>
-                <w:sz w:val="18"/>
-                <w:szCs w:val="20"/>
-                <w:lang w:eastAsia="es-CL"/>
-              </w:rPr>
-            </w:pPr>
-            <w:r>
-              <w:rPr>
-                <w:rFonts w:ascii="Calibri" w:hAnsi="Calibri" w:cs="Arial"/>
-                <w:i/>
-                <w:color w:val="0070C0"/>
-                <w:sz w:val="18"/>
-                <w:szCs w:val="20"/>
-                <w:lang w:eastAsia="es-CL"/>
-              </w:rPr>
-              <w:t>¿Qué evidencias pueden servir para que los demás puedan visualizar y entender las distintas etapas de tu Proyecto APT y el resultado final?</w:t>
-            </w:r>
-            <w:r>
-              <w:rPr>
-                <w:rFonts w:ascii="Calibri" w:hAnsi="Calibri" w:cs="Arial"/>
-                <w:i/>
-                <w:color w:val="0070C0"/>
-                <w:sz w:val="18"/>
-                <w:szCs w:val="20"/>
-                <w:lang w:eastAsia="es-CL"/>
-              </w:rPr>
-              <w:t xml:space="preserve"> </w:t>
-            </w:r>
-          </w:p>
           <w:p>
             <w:pPr>
               <w:rPr>
@@ -2914,11 +2154,15 @@
     <w:p/>
     <w:p>
       <w:r>
+        <w:lastRenderedPageBreak/>
         <w:t>Conexión a la base de datos</w:t>
       </w:r>
     </w:p>
     <w:p>
       <w:r>
+        <w:rPr>
+          <w:noProof/>
+        </w:rPr>
         <w:drawing>
           <wp:inline distT="0" distB="0" distL="0" distR="0" wp14:anchorId="1923ED90" wp14:editId="6D87C505">
             <wp:extent cx="3657600" cy="1775460"/>
@@ -2971,6 +2215,9 @@
     </w:p>
     <w:p>
       <w:r>
+        <w:rPr>
+          <w:noProof/>
+        </w:rPr>
         <w:drawing>
           <wp:inline distT="0" distB="0" distL="0" distR="0" wp14:anchorId="08636FA1" wp14:editId="3EE28172">
             <wp:extent cx="5400040" cy="1461135"/>
@@ -3021,9 +2268,259 @@
         </w:drawing>
       </w:r>
     </w:p>
+    <w:p>
+      <w:r>
+        <w:t>Vistas del sistema</w:t>
+      </w:r>
+    </w:p>
+    <w:p>
+      <w:r>
+        <w:drawing>
+          <wp:inline distT="0" distB="0" distL="0" distR="0" wp14:anchorId="62107745" wp14:editId="2C941A0F">
+            <wp:extent cx="5400040" cy="2625725"/>
+            <wp:effectExtent l="0" t="0" r="0" b="3175"/>
+            <wp:docPr id="1411481886" name="Imagen 1" descr="Captura de pantalla de computadora&#10;&#10;El contenido generado por IA puede ser incorrecto."/>
+            <wp:cNvGraphicFramePr>
+              <a:graphicFrameLocks xmlns:a="http://schemas.openxmlformats.org/drawingml/2006/main" noChangeAspect="1"/>
+            </wp:cNvGraphicFramePr>
+            <a:graphic xmlns:a="http://schemas.openxmlformats.org/drawingml/2006/main">
+              <a:graphicData uri="http://schemas.openxmlformats.org/drawingml/2006/picture">
+                <pic:pic xmlns:pic="http://schemas.openxmlformats.org/drawingml/2006/picture">
+                  <pic:nvPicPr>
+                    <pic:cNvPr id="1411481886" name="Imagen 1" descr="Captura de pantalla de computadora&#10;&#10;El contenido generado por IA puede ser incorrecto."/>
+                    <pic:cNvPicPr/>
+                  </pic:nvPicPr>
+                  <pic:blipFill>
+                    <a:blip r:embed="rId13"/>
+                    <a:stretch>
+                      <a:fillRect/>
+                    </a:stretch>
+                  </pic:blipFill>
+                  <pic:spPr>
+                    <a:xfrm>
+                      <a:off x="0" y="0"/>
+                      <a:ext cx="5400040" cy="2625725"/>
+                    </a:xfrm>
+                    <a:prstGeom prst="rect">
+                      <a:avLst/>
+                    </a:prstGeom>
+                  </pic:spPr>
+                </pic:pic>
+              </a:graphicData>
+            </a:graphic>
+          </wp:inline>
+        </w:drawing>
+      </w:r>
+    </w:p>
     <w:p/>
+    <w:p>
+      <w:r>
+        <w:lastRenderedPageBreak/>
+        <w:drawing>
+          <wp:inline distT="0" distB="0" distL="0" distR="0" wp14:anchorId="7B4B95F1" wp14:editId="2CE50680">
+            <wp:extent cx="5400040" cy="2661920"/>
+            <wp:effectExtent l="0" t="0" r="0" b="5080"/>
+            <wp:docPr id="298118140" name="Imagen 1" descr="Captura de pantalla de un celular&#10;&#10;El contenido generado por IA puede ser incorrecto."/>
+            <wp:cNvGraphicFramePr>
+              <a:graphicFrameLocks xmlns:a="http://schemas.openxmlformats.org/drawingml/2006/main" noChangeAspect="1"/>
+            </wp:cNvGraphicFramePr>
+            <a:graphic xmlns:a="http://schemas.openxmlformats.org/drawingml/2006/main">
+              <a:graphicData uri="http://schemas.openxmlformats.org/drawingml/2006/picture">
+                <pic:pic xmlns:pic="http://schemas.openxmlformats.org/drawingml/2006/picture">
+                  <pic:nvPicPr>
+                    <pic:cNvPr id="298118140" name="Imagen 1" descr="Captura de pantalla de un celular&#10;&#10;El contenido generado por IA puede ser incorrecto."/>
+                    <pic:cNvPicPr/>
+                  </pic:nvPicPr>
+                  <pic:blipFill>
+                    <a:blip r:embed="rId14"/>
+                    <a:stretch>
+                      <a:fillRect/>
+                    </a:stretch>
+                  </pic:blipFill>
+                  <pic:spPr>
+                    <a:xfrm>
+                      <a:off x="0" y="0"/>
+                      <a:ext cx="5400040" cy="2661920"/>
+                    </a:xfrm>
+                    <a:prstGeom prst="rect">
+                      <a:avLst/>
+                    </a:prstGeom>
+                  </pic:spPr>
+                </pic:pic>
+              </a:graphicData>
+            </a:graphic>
+          </wp:inline>
+        </w:drawing>
+      </w:r>
+    </w:p>
+    <w:p>
+      <w:r>
+        <w:drawing>
+          <wp:inline distT="0" distB="0" distL="0" distR="0" wp14:anchorId="3AA46933" wp14:editId="3DA169C4">
+            <wp:extent cx="5400040" cy="2676525"/>
+            <wp:effectExtent l="0" t="0" r="0" b="9525"/>
+            <wp:docPr id="1451530517" name="Imagen 1" descr="Interfaz de usuario gráfica, Texto, Aplicación&#10;&#10;El contenido generado por IA puede ser incorrecto."/>
+            <wp:cNvGraphicFramePr>
+              <a:graphicFrameLocks xmlns:a="http://schemas.openxmlformats.org/drawingml/2006/main" noChangeAspect="1"/>
+            </wp:cNvGraphicFramePr>
+            <a:graphic xmlns:a="http://schemas.openxmlformats.org/drawingml/2006/main">
+              <a:graphicData uri="http://schemas.openxmlformats.org/drawingml/2006/picture">
+                <pic:pic xmlns:pic="http://schemas.openxmlformats.org/drawingml/2006/picture">
+                  <pic:nvPicPr>
+                    <pic:cNvPr id="1451530517" name="Imagen 1" descr="Interfaz de usuario gráfica, Texto, Aplicación&#10;&#10;El contenido generado por IA puede ser incorrecto."/>
+                    <pic:cNvPicPr/>
+                  </pic:nvPicPr>
+                  <pic:blipFill>
+                    <a:blip r:embed="rId15"/>
+                    <a:stretch>
+                      <a:fillRect/>
+                    </a:stretch>
+                  </pic:blipFill>
+                  <pic:spPr>
+                    <a:xfrm>
+                      <a:off x="0" y="0"/>
+                      <a:ext cx="5400040" cy="2676525"/>
+                    </a:xfrm>
+                    <a:prstGeom prst="rect">
+                      <a:avLst/>
+                    </a:prstGeom>
+                  </pic:spPr>
+                </pic:pic>
+              </a:graphicData>
+            </a:graphic>
+          </wp:inline>
+        </w:drawing>
+      </w:r>
+    </w:p>
+    <w:p>
+      <w:r>
+        <w:drawing>
+          <wp:inline distT="0" distB="0" distL="0" distR="0" wp14:anchorId="171841B1" wp14:editId="05EFFCC8">
+            <wp:extent cx="5400040" cy="2542540"/>
+            <wp:effectExtent l="0" t="0" r="0" b="0"/>
+            <wp:docPr id="199965143" name="Imagen 1" descr="Interfaz de usuario gráfica, Aplicación&#10;&#10;El contenido generado por IA puede ser incorrecto."/>
+            <wp:cNvGraphicFramePr>
+              <a:graphicFrameLocks xmlns:a="http://schemas.openxmlformats.org/drawingml/2006/main" noChangeAspect="1"/>
+            </wp:cNvGraphicFramePr>
+            <a:graphic xmlns:a="http://schemas.openxmlformats.org/drawingml/2006/main">
+              <a:graphicData uri="http://schemas.openxmlformats.org/drawingml/2006/picture">
+                <pic:pic xmlns:pic="http://schemas.openxmlformats.org/drawingml/2006/picture">
+                  <pic:nvPicPr>
+                    <pic:cNvPr id="199965143" name="Imagen 1" descr="Interfaz de usuario gráfica, Aplicación&#10;&#10;El contenido generado por IA puede ser incorrecto."/>
+                    <pic:cNvPicPr/>
+                  </pic:nvPicPr>
+                  <pic:blipFill>
+                    <a:blip r:embed="rId16"/>
+                    <a:stretch>
+                      <a:fillRect/>
+                    </a:stretch>
+                  </pic:blipFill>
+                  <pic:spPr>
+                    <a:xfrm>
+                      <a:off x="0" y="0"/>
+                      <a:ext cx="5400040" cy="2542540"/>
+                    </a:xfrm>
+                    <a:prstGeom prst="rect">
+                      <a:avLst/>
+                    </a:prstGeom>
+                  </pic:spPr>
+                </pic:pic>
+              </a:graphicData>
+            </a:graphic>
+          </wp:inline>
+        </w:drawing>
+      </w:r>
+    </w:p>
+    <w:p>
+      <w:r>
+        <w:lastRenderedPageBreak/>
+        <w:drawing>
+          <wp:inline distT="0" distB="0" distL="0" distR="0" wp14:anchorId="607C610A" wp14:editId="1A0065BF">
+            <wp:extent cx="5400040" cy="1752600"/>
+            <wp:effectExtent l="0" t="0" r="0" b="0"/>
+            <wp:docPr id="425412606" name="Imagen 1" descr="Captura de pantalla de un teléfono celular&#10;&#10;El contenido generado por IA puede ser incorrecto."/>
+            <wp:cNvGraphicFramePr>
+              <a:graphicFrameLocks xmlns:a="http://schemas.openxmlformats.org/drawingml/2006/main" noChangeAspect="1"/>
+            </wp:cNvGraphicFramePr>
+            <a:graphic xmlns:a="http://schemas.openxmlformats.org/drawingml/2006/main">
+              <a:graphicData uri="http://schemas.openxmlformats.org/drawingml/2006/picture">
+                <pic:pic xmlns:pic="http://schemas.openxmlformats.org/drawingml/2006/picture">
+                  <pic:nvPicPr>
+                    <pic:cNvPr id="425412606" name="Imagen 1" descr="Captura de pantalla de un teléfono celular&#10;&#10;El contenido generado por IA puede ser incorrecto."/>
+                    <pic:cNvPicPr/>
+                  </pic:nvPicPr>
+                  <pic:blipFill rotWithShape="1">
+                    <a:blip r:embed="rId17"/>
+                    <a:srcRect b="22385"/>
+                    <a:stretch>
+                      <a:fillRect/>
+                    </a:stretch>
+                  </pic:blipFill>
+                  <pic:spPr bwMode="auto">
+                    <a:xfrm>
+                      <a:off x="0" y="0"/>
+                      <a:ext cx="5400040" cy="1752600"/>
+                    </a:xfrm>
+                    <a:prstGeom prst="rect">
+                      <a:avLst/>
+                    </a:prstGeom>
+                    <a:ln>
+                      <a:noFill/>
+                    </a:ln>
+                    <a:extLst>
+                      <a:ext uri="{53640926-AAD7-44D8-BBD7-CCE9431645EC}">
+                        <a14:shadowObscured xmlns:a14="http://schemas.microsoft.com/office/drawing/2010/main"/>
+                      </a:ext>
+                    </a:extLst>
+                  </pic:spPr>
+                </pic:pic>
+              </a:graphicData>
+            </a:graphic>
+          </wp:inline>
+        </w:drawing>
+      </w:r>
+    </w:p>
+    <w:p>
+      <w:r>
+        <w:drawing>
+          <wp:inline distT="0" distB="0" distL="0" distR="0" wp14:anchorId="7F45BA00" wp14:editId="1F2C45A9">
+            <wp:extent cx="5400040" cy="2581275"/>
+            <wp:effectExtent l="0" t="0" r="0" b="9525"/>
+            <wp:docPr id="1376563679" name="Imagen 1" descr="Captura de pantalla de computadora&#10;&#10;El contenido generado por IA puede ser incorrecto."/>
+            <wp:cNvGraphicFramePr>
+              <a:graphicFrameLocks xmlns:a="http://schemas.openxmlformats.org/drawingml/2006/main" noChangeAspect="1"/>
+            </wp:cNvGraphicFramePr>
+            <a:graphic xmlns:a="http://schemas.openxmlformats.org/drawingml/2006/main">
+              <a:graphicData uri="http://schemas.openxmlformats.org/drawingml/2006/picture">
+                <pic:pic xmlns:pic="http://schemas.openxmlformats.org/drawingml/2006/picture">
+                  <pic:nvPicPr>
+                    <pic:cNvPr id="1376563679" name="Imagen 1" descr="Captura de pantalla de computadora&#10;&#10;El contenido generado por IA puede ser incorrecto."/>
+                    <pic:cNvPicPr/>
+                  </pic:nvPicPr>
+                  <pic:blipFill>
+                    <a:blip r:embed="rId18"/>
+                    <a:stretch>
+                      <a:fillRect/>
+                    </a:stretch>
+                  </pic:blipFill>
+                  <pic:spPr>
+                    <a:xfrm>
+                      <a:off x="0" y="0"/>
+                      <a:ext cx="5400040" cy="2581275"/>
+                    </a:xfrm>
+                    <a:prstGeom prst="rect">
+                      <a:avLst/>
+                    </a:prstGeom>
+                  </pic:spPr>
+                </pic:pic>
+              </a:graphicData>
+            </a:graphic>
+          </wp:inline>
+        </w:drawing>
+      </w:r>
+    </w:p>
     <w:sectPr>
-      <w:headerReference w:type="default" r:id="rId13"/>
+      <w:headerReference w:type="default" r:id="rId19"/>
       <w:pgSz w:w="11906" w:h="16838"/>
       <w:pgMar w:top="1417" w:right="1701" w:bottom="1417" w:left="1701" w:header="708" w:footer="708" w:gutter="0"/>
       <w:cols w:space="708"/>
@@ -4846,6 +4343,7 @@
   <w:style w:type="character" w:default="1" w:styleId="Fuentedeprrafopredeter">
     <w:name w:val="Default Paragraph Font"/>
     <w:uiPriority w:val="1"/>
+    <w:semiHidden/>
     <w:unhideWhenUsed/>
   </w:style>
   <w:style w:type="table" w:default="1" w:styleId="Tablanormal">
@@ -5416,7 +4914,9 @@
 </file>
 
 <file path=customXml/item1.xml><?xml version="1.0" encoding="utf-8"?>
-<b:Sources xmlns:b="http://schemas.openxmlformats.org/officeDocument/2006/bibliography" xmlns="http://schemas.openxmlformats.org/officeDocument/2006/bibliography" SelectedStyle="\APASixthEditionOfficeOnline.xsl" StyleName="APA" Version="6"/>
+<p:properties xmlns:p="http://schemas.microsoft.com/office/2006/metadata/properties" xmlns:xsi="http://www.w3.org/2001/XMLSchema-instance" xmlns:pc="http://schemas.microsoft.com/office/infopath/2007/PartnerControls">
+  <documentManagement/>
+</p:properties>
 </file>
 
 <file path=customXml/item2.xml><?xml version="1.0" encoding="utf-8"?>
@@ -5429,9 +4929,7 @@
 </file>
 
 <file path=customXml/item3.xml><?xml version="1.0" encoding="utf-8"?>
-<p:properties xmlns:p="http://schemas.microsoft.com/office/2006/metadata/properties" xmlns:xsi="http://www.w3.org/2001/XMLSchema-instance" xmlns:pc="http://schemas.microsoft.com/office/infopath/2007/PartnerControls">
-  <documentManagement/>
-</p:properties>
+<b:Sources xmlns:b="http://schemas.openxmlformats.org/officeDocument/2006/bibliography" xmlns="http://schemas.openxmlformats.org/officeDocument/2006/bibliography" SelectedStyle="\APASixthEditionOfficeOnline.xsl" StyleName="APA" Version="6"/>
 </file>
 
 <file path=customXml/item4.xml><?xml version="1.0" encoding="utf-8"?>
@@ -5567,9 +5065,10 @@
 </file>
 
 <file path=customXml/itemProps1.xml><?xml version="1.0" encoding="utf-8"?>
-<ds:datastoreItem xmlns:ds="http://schemas.openxmlformats.org/officeDocument/2006/customXml" ds:itemID="{BDCED711-E314-4C22-B587-D275DD8897EC}">
+<ds:datastoreItem xmlns:ds="http://schemas.openxmlformats.org/officeDocument/2006/customXml" ds:itemID="{372B79FC-6971-4544-98C5-83069028712A}">
   <ds:schemaRefs>
-    <ds:schemaRef ds:uri="http://schemas.openxmlformats.org/officeDocument/2006/bibliography"/>
+    <ds:schemaRef ds:uri="http://schemas.microsoft.com/office/2006/metadata/properties"/>
+    <ds:schemaRef ds:uri="http://schemas.microsoft.com/office/infopath/2007/PartnerControls"/>
   </ds:schemaRefs>
 </ds:datastoreItem>
 </file>
@@ -5583,10 +5082,9 @@
 </file>
 
 <file path=customXml/itemProps3.xml><?xml version="1.0" encoding="utf-8"?>
-<ds:datastoreItem xmlns:ds="http://schemas.openxmlformats.org/officeDocument/2006/customXml" ds:itemID="{372B79FC-6971-4544-98C5-83069028712A}">
+<ds:datastoreItem xmlns:ds="http://schemas.openxmlformats.org/officeDocument/2006/customXml" ds:itemID="{BDCED711-E314-4C22-B587-D275DD8897EC}">
   <ds:schemaRefs>
-    <ds:schemaRef ds:uri="http://schemas.microsoft.com/office/2006/metadata/properties"/>
-    <ds:schemaRef ds:uri="http://schemas.microsoft.com/office/infopath/2007/PartnerControls"/>
+    <ds:schemaRef ds:uri="http://schemas.openxmlformats.org/officeDocument/2006/bibliography"/>
   </ds:schemaRefs>
 </ds:datastoreItem>
 </file>

</xml_diff>

<commit_message>
se sube evidencia individual y parte de grupal
</commit_message>
<xml_diff>
--- a/Fase 2/Evidencias grupales/2.6_GuiaEstudiante_Fase 2_Informe Final Proyecto APT.docx
+++ b/Fase 2/Evidencias grupales/2.6_GuiaEstudiante_Fase 2_Informe Final Proyecto APT.docx
@@ -1458,7 +1458,27 @@
                 <w:szCs w:val="20"/>
                 <w:lang w:eastAsia="es-CL"/>
               </w:rPr>
-              <w:t>Para el desarrollo del proyecto Sistema Unidad Territorial se empleará la metodología ágil SCRUM, ya que permite organizar el trabajo de manera iterativa e incremental mediante ciclos cortos denominados sprints.</w:t>
+              <w:t xml:space="preserve">Para el desarrollo del proyecto Sistema Unidad Territorial se empleará la metodología ágil SCRUM, ya que permite organizar el trabajo de manera iterativa e incremental mediante ciclos cortos denominados </w:t>
+            </w:r>
+            <w:proofErr w:type="spellStart"/>
+            <w:r>
+              <w:rPr>
+                <w:rFonts w:ascii="Calibri" w:hAnsi="Calibri" w:cs="Arial"/>
+                <w:sz w:val="18"/>
+                <w:szCs w:val="20"/>
+                <w:lang w:eastAsia="es-CL"/>
+              </w:rPr>
+              <w:t>sprints</w:t>
+            </w:r>
+            <w:proofErr w:type="spellEnd"/>
+            <w:r>
+              <w:rPr>
+                <w:rFonts w:ascii="Calibri" w:hAnsi="Calibri" w:cs="Arial"/>
+                <w:sz w:val="18"/>
+                <w:szCs w:val="20"/>
+                <w:lang w:eastAsia="es-CL"/>
+              </w:rPr>
+              <w:t>.</w:t>
             </w:r>
           </w:p>
           <w:p>
@@ -1503,7 +1523,27 @@
                 <w:szCs w:val="20"/>
                 <w:lang w:eastAsia="es-CL"/>
               </w:rPr>
-              <w:t>Scrum Master: Cristal Hinostroza</w:t>
+              <w:t xml:space="preserve">Scrum </w:t>
+            </w:r>
+            <w:proofErr w:type="gramStart"/>
+            <w:r>
+              <w:rPr>
+                <w:rFonts w:ascii="Calibri" w:hAnsi="Calibri" w:cs="Arial"/>
+                <w:sz w:val="18"/>
+                <w:szCs w:val="20"/>
+                <w:lang w:eastAsia="es-CL"/>
+              </w:rPr>
+              <w:t>Master</w:t>
+            </w:r>
+            <w:proofErr w:type="gramEnd"/>
+            <w:r>
+              <w:rPr>
+                <w:rFonts w:ascii="Calibri" w:hAnsi="Calibri" w:cs="Arial"/>
+                <w:sz w:val="18"/>
+                <w:szCs w:val="20"/>
+                <w:lang w:eastAsia="es-CL"/>
+              </w:rPr>
+              <w:t>: Cristal Hinostroza</w:t>
             </w:r>
           </w:p>
           <w:p>
@@ -1521,14 +1561,25 @@
                 <w:lang w:eastAsia="es-CL"/>
               </w:rPr>
             </w:pPr>
-            <w:r>
-              <w:rPr>
-                <w:rFonts w:ascii="Calibri" w:hAnsi="Calibri" w:cs="Arial"/>
-                <w:sz w:val="18"/>
-                <w:szCs w:val="20"/>
-                <w:lang w:eastAsia="es-CL"/>
-              </w:rPr>
-              <w:t>Team Scrum: Cecilia Vera</w:t>
+            <w:proofErr w:type="spellStart"/>
+            <w:r>
+              <w:rPr>
+                <w:rFonts w:ascii="Calibri" w:hAnsi="Calibri" w:cs="Arial"/>
+                <w:sz w:val="18"/>
+                <w:szCs w:val="20"/>
+                <w:lang w:eastAsia="es-CL"/>
+              </w:rPr>
+              <w:t>Team</w:t>
+            </w:r>
+            <w:proofErr w:type="spellEnd"/>
+            <w:r>
+              <w:rPr>
+                <w:rFonts w:ascii="Calibri" w:hAnsi="Calibri" w:cs="Arial"/>
+                <w:sz w:val="18"/>
+                <w:szCs w:val="20"/>
+                <w:lang w:eastAsia="es-CL"/>
+              </w:rPr>
+              <w:t xml:space="preserve"> Scrum: Cecilia Vera</w:t>
             </w:r>
           </w:p>
           <w:p>
@@ -1546,14 +1597,45 @@
                 <w:lang w:eastAsia="es-CL"/>
               </w:rPr>
             </w:pPr>
-            <w:r>
-              <w:rPr>
-                <w:rFonts w:ascii="Calibri" w:hAnsi="Calibri" w:cs="Arial"/>
-                <w:sz w:val="18"/>
-                <w:szCs w:val="20"/>
-                <w:lang w:eastAsia="es-CL"/>
-              </w:rPr>
-              <w:t>Product Owner: María Saldivia</w:t>
+            <w:proofErr w:type="spellStart"/>
+            <w:r>
+              <w:rPr>
+                <w:rFonts w:ascii="Calibri" w:hAnsi="Calibri" w:cs="Arial"/>
+                <w:sz w:val="18"/>
+                <w:szCs w:val="20"/>
+                <w:lang w:eastAsia="es-CL"/>
+              </w:rPr>
+              <w:t>Product</w:t>
+            </w:r>
+            <w:proofErr w:type="spellEnd"/>
+            <w:r>
+              <w:rPr>
+                <w:rFonts w:ascii="Calibri" w:hAnsi="Calibri" w:cs="Arial"/>
+                <w:sz w:val="18"/>
+                <w:szCs w:val="20"/>
+                <w:lang w:eastAsia="es-CL"/>
+              </w:rPr>
+              <w:t xml:space="preserve"> </w:t>
+            </w:r>
+            <w:proofErr w:type="spellStart"/>
+            <w:r>
+              <w:rPr>
+                <w:rFonts w:ascii="Calibri" w:hAnsi="Calibri" w:cs="Arial"/>
+                <w:sz w:val="18"/>
+                <w:szCs w:val="20"/>
+                <w:lang w:eastAsia="es-CL"/>
+              </w:rPr>
+              <w:t>Owner</w:t>
+            </w:r>
+            <w:proofErr w:type="spellEnd"/>
+            <w:r>
+              <w:rPr>
+                <w:rFonts w:ascii="Calibri" w:hAnsi="Calibri" w:cs="Arial"/>
+                <w:sz w:val="18"/>
+                <w:szCs w:val="20"/>
+                <w:lang w:eastAsia="es-CL"/>
+              </w:rPr>
+              <w:t>: María Saldivia</w:t>
             </w:r>
           </w:p>
         </w:tc>
@@ -1637,7 +1719,27 @@
                 <w:szCs w:val="20"/>
                 <w:lang w:eastAsia="es-CL"/>
               </w:rPr>
-              <w:t>Construcción iterativa del sistema web en sprints definidos.</w:t>
+              <w:t xml:space="preserve">Construcción iterativa del sistema web en </w:t>
+            </w:r>
+            <w:proofErr w:type="spellStart"/>
+            <w:r>
+              <w:rPr>
+                <w:rFonts w:ascii="Calibri" w:hAnsi="Calibri" w:cs="Arial"/>
+                <w:sz w:val="18"/>
+                <w:szCs w:val="20"/>
+                <w:lang w:eastAsia="es-CL"/>
+              </w:rPr>
+              <w:t>sprints</w:t>
+            </w:r>
+            <w:proofErr w:type="spellEnd"/>
+            <w:r>
+              <w:rPr>
+                <w:rFonts w:ascii="Calibri" w:hAnsi="Calibri" w:cs="Arial"/>
+                <w:sz w:val="18"/>
+                <w:szCs w:val="20"/>
+                <w:lang w:eastAsia="es-CL"/>
+              </w:rPr>
+              <w:t xml:space="preserve"> definidos.</w:t>
             </w:r>
           </w:p>
           <w:p>
@@ -2117,6 +2219,295 @@
               </w:rPr>
               <w:t>A partir de esta experiencia, me gustaría seguir explorando oportunidades en desarrollo de software aplicado a la gestión de organizaciones, integrando conocimientos de bases de datos, desarrollo web y metodologías ágiles. Me proyecto laboralmente como una profesional capaz de diseñar y desarrollar sistemas que respondan a necesidades reales, gestionando proyectos de manera eficiente y colaborando en equipos multidisciplinarios. Esta experiencia también me ha motivado a mantener un aprendizaje continuo y a buscar roles que combinen tanto la parte técnica como la interacción con usuarios y clientes, fortaleciendo mis habilidades técnicas y blandas de manera integral.</w:t>
             </w:r>
+          </w:p>
+          <w:p>
+            <w:pPr>
+              <w:jc w:val="both"/>
+              <w:rPr>
+                <w:rFonts w:ascii="Calibri" w:hAnsi="Calibri" w:cs="Arial"/>
+                <w:iCs/>
+                <w:sz w:val="18"/>
+                <w:szCs w:val="20"/>
+                <w:lang w:eastAsia="es-CL"/>
+              </w:rPr>
+            </w:pPr>
+            <w:r>
+              <w:rPr>
+                <w:rFonts w:ascii="Calibri" w:hAnsi="Calibri" w:cs="Arial"/>
+                <w:iCs/>
+                <w:sz w:val="18"/>
+                <w:szCs w:val="20"/>
+                <w:lang w:eastAsia="es-CL"/>
+              </w:rPr>
+              <w:t xml:space="preserve">Cristal Hinostroza: </w:t>
+            </w:r>
+          </w:p>
+          <w:p>
+            <w:pPr>
+              <w:jc w:val="both"/>
+              <w:rPr>
+                <w:rFonts w:ascii="Calibri" w:hAnsi="Calibri" w:cs="Arial"/>
+                <w:iCs/>
+                <w:sz w:val="18"/>
+                <w:szCs w:val="20"/>
+                <w:lang w:eastAsia="es-CL"/>
+              </w:rPr>
+            </w:pPr>
+            <w:r>
+              <w:rPr>
+                <w:rFonts w:ascii="Calibri" w:hAnsi="Calibri" w:cs="Arial"/>
+                <w:iCs/>
+                <w:sz w:val="18"/>
+                <w:szCs w:val="20"/>
+                <w:lang w:eastAsia="es-CL"/>
+              </w:rPr>
+              <w:t xml:space="preserve">El Proyecto APT me ha servido como una experiencia clave para confirmar y profundizar mis intereses profesionales. Desde el inicio, tenía un fuerte interés en el desarrollo de aplicaciones web y en la gestión de proyectos TI, y esta instancia me permitió aplicarlos en un contexto real y socialmente significativo. Participar activamente en el desarrollo de módulos como </w:t>
+            </w:r>
+            <w:r>
+              <w:rPr>
+                <w:rFonts w:ascii="Calibri" w:hAnsi="Calibri" w:cs="Arial"/>
+                <w:i/>
+                <w:iCs/>
+                <w:sz w:val="18"/>
+                <w:szCs w:val="20"/>
+                <w:lang w:eastAsia="es-CL"/>
+              </w:rPr>
+              <w:t>Gestión de Vecinos</w:t>
+            </w:r>
+            <w:r>
+              <w:rPr>
+                <w:rFonts w:ascii="Calibri" w:hAnsi="Calibri" w:cs="Arial"/>
+                <w:iCs/>
+                <w:sz w:val="18"/>
+                <w:szCs w:val="20"/>
+                <w:lang w:eastAsia="es-CL"/>
+              </w:rPr>
+              <w:t xml:space="preserve"> y </w:t>
+            </w:r>
+            <w:r>
+              <w:rPr>
+                <w:rFonts w:ascii="Calibri" w:hAnsi="Calibri" w:cs="Arial"/>
+                <w:i/>
+                <w:iCs/>
+                <w:sz w:val="18"/>
+                <w:szCs w:val="20"/>
+                <w:lang w:eastAsia="es-CL"/>
+              </w:rPr>
+              <w:t>Proyectos Vecinales</w:t>
+            </w:r>
+            <w:r>
+              <w:rPr>
+                <w:rFonts w:ascii="Calibri" w:hAnsi="Calibri" w:cs="Arial"/>
+                <w:iCs/>
+                <w:sz w:val="18"/>
+                <w:szCs w:val="20"/>
+                <w:lang w:eastAsia="es-CL"/>
+              </w:rPr>
+              <w:t xml:space="preserve"> me permitió aplicar </w:t>
+            </w:r>
+            <w:r>
+              <w:rPr>
+                <w:rFonts w:ascii="Calibri" w:hAnsi="Calibri" w:cs="Arial"/>
+                <w:iCs/>
+                <w:sz w:val="18"/>
+                <w:szCs w:val="20"/>
+                <w:lang w:eastAsia="es-CL"/>
+              </w:rPr>
+              <w:lastRenderedPageBreak/>
+              <w:t xml:space="preserve">conocimientos en </w:t>
+            </w:r>
+            <w:proofErr w:type="spellStart"/>
+            <w:r>
+              <w:rPr>
+                <w:rFonts w:ascii="Calibri" w:hAnsi="Calibri" w:cs="Arial"/>
+                <w:iCs/>
+                <w:sz w:val="18"/>
+                <w:szCs w:val="20"/>
+                <w:lang w:eastAsia="es-CL"/>
+              </w:rPr>
+              <w:t>frontend</w:t>
+            </w:r>
+            <w:proofErr w:type="spellEnd"/>
+            <w:r>
+              <w:rPr>
+                <w:rFonts w:ascii="Calibri" w:hAnsi="Calibri" w:cs="Arial"/>
+                <w:iCs/>
+                <w:sz w:val="18"/>
+                <w:szCs w:val="20"/>
+                <w:lang w:eastAsia="es-CL"/>
+              </w:rPr>
+              <w:t xml:space="preserve">, trabajar con </w:t>
+            </w:r>
+            <w:proofErr w:type="spellStart"/>
+            <w:r>
+              <w:rPr>
+                <w:rFonts w:ascii="Calibri" w:hAnsi="Calibri" w:cs="Arial"/>
+                <w:iCs/>
+                <w:sz w:val="18"/>
+                <w:szCs w:val="20"/>
+                <w:lang w:eastAsia="es-CL"/>
+              </w:rPr>
+              <w:t>React</w:t>
+            </w:r>
+            <w:proofErr w:type="spellEnd"/>
+            <w:r>
+              <w:rPr>
+                <w:rFonts w:ascii="Calibri" w:hAnsi="Calibri" w:cs="Arial"/>
+                <w:iCs/>
+                <w:sz w:val="18"/>
+                <w:szCs w:val="20"/>
+                <w:lang w:eastAsia="es-CL"/>
+              </w:rPr>
+              <w:t xml:space="preserve"> y Vite, y coordinar tareas siguiendo una metodología ágil, lo que reafirmó mi motivación por seguir desarrollándome tanto en el área técnica como en la de gestión.</w:t>
+            </w:r>
+          </w:p>
+          <w:p>
+            <w:pPr>
+              <w:jc w:val="both"/>
+              <w:rPr>
+                <w:rFonts w:ascii="Calibri" w:hAnsi="Calibri" w:cs="Arial"/>
+                <w:i/>
+                <w:iCs/>
+                <w:sz w:val="18"/>
+                <w:szCs w:val="20"/>
+                <w:lang w:eastAsia="es-CL"/>
+              </w:rPr>
+            </w:pPr>
+            <w:r>
+              <w:rPr>
+                <w:rFonts w:ascii="Calibri" w:hAnsi="Calibri" w:cs="Arial"/>
+                <w:b/>
+                <w:bCs/>
+                <w:i/>
+                <w:iCs/>
+                <w:sz w:val="18"/>
+                <w:szCs w:val="20"/>
+                <w:lang w:eastAsia="es-CL"/>
+              </w:rPr>
+              <w:t>Proyecciones laborales a partir del Proyecto APT</w:t>
+            </w:r>
+          </w:p>
+          <w:p>
+            <w:pPr>
+              <w:jc w:val="both"/>
+              <w:rPr>
+                <w:rFonts w:ascii="Calibri" w:hAnsi="Calibri" w:cs="Arial"/>
+                <w:iCs/>
+                <w:sz w:val="18"/>
+                <w:szCs w:val="20"/>
+                <w:lang w:eastAsia="es-CL"/>
+              </w:rPr>
+            </w:pPr>
+            <w:r>
+              <w:rPr>
+                <w:rFonts w:ascii="Calibri" w:hAnsi="Calibri" w:cs="Arial"/>
+                <w:iCs/>
+                <w:sz w:val="18"/>
+                <w:szCs w:val="20"/>
+                <w:lang w:eastAsia="es-CL"/>
+              </w:rPr>
+              <w:t xml:space="preserve">A partir de este proyecto, me gustaría seguir profundizando en el desarrollo full </w:t>
+            </w:r>
+            <w:proofErr w:type="spellStart"/>
+            <w:r>
+              <w:rPr>
+                <w:rFonts w:ascii="Calibri" w:hAnsi="Calibri" w:cs="Arial"/>
+                <w:iCs/>
+                <w:sz w:val="18"/>
+                <w:szCs w:val="20"/>
+                <w:lang w:eastAsia="es-CL"/>
+              </w:rPr>
+              <w:t>stack</w:t>
+            </w:r>
+            <w:proofErr w:type="spellEnd"/>
+            <w:r>
+              <w:rPr>
+                <w:rFonts w:ascii="Calibri" w:hAnsi="Calibri" w:cs="Arial"/>
+                <w:iCs/>
+                <w:sz w:val="18"/>
+                <w:szCs w:val="20"/>
+                <w:lang w:eastAsia="es-CL"/>
+              </w:rPr>
+              <w:t xml:space="preserve">, consolidando tanto la parte </w:t>
+            </w:r>
+            <w:proofErr w:type="spellStart"/>
+            <w:r>
+              <w:rPr>
+                <w:rFonts w:ascii="Calibri" w:hAnsi="Calibri" w:cs="Arial"/>
+                <w:iCs/>
+                <w:sz w:val="18"/>
+                <w:szCs w:val="20"/>
+                <w:lang w:eastAsia="es-CL"/>
+              </w:rPr>
+              <w:t>frontend</w:t>
+            </w:r>
+            <w:proofErr w:type="spellEnd"/>
+            <w:r>
+              <w:rPr>
+                <w:rFonts w:ascii="Calibri" w:hAnsi="Calibri" w:cs="Arial"/>
+                <w:iCs/>
+                <w:sz w:val="18"/>
+                <w:szCs w:val="20"/>
+                <w:lang w:eastAsia="es-CL"/>
+              </w:rPr>
+              <w:t xml:space="preserve"> como </w:t>
+            </w:r>
+            <w:proofErr w:type="spellStart"/>
+            <w:r>
+              <w:rPr>
+                <w:rFonts w:ascii="Calibri" w:hAnsi="Calibri" w:cs="Arial"/>
+                <w:iCs/>
+                <w:sz w:val="18"/>
+                <w:szCs w:val="20"/>
+                <w:lang w:eastAsia="es-CL"/>
+              </w:rPr>
+              <w:t>backend</w:t>
+            </w:r>
+            <w:proofErr w:type="spellEnd"/>
+            <w:r>
+              <w:rPr>
+                <w:rFonts w:ascii="Calibri" w:hAnsi="Calibri" w:cs="Arial"/>
+                <w:iCs/>
+                <w:sz w:val="18"/>
+                <w:szCs w:val="20"/>
+                <w:lang w:eastAsia="es-CL"/>
+              </w:rPr>
+              <w:t>, así como también avanzar en habilidades relacionadas con el despliegue de sistemas, incluyendo hosting, bases de datos y seguridad en producción.</w:t>
+            </w:r>
+          </w:p>
+          <w:p>
+            <w:pPr>
+              <w:jc w:val="both"/>
+              <w:rPr>
+                <w:rFonts w:ascii="Calibri" w:hAnsi="Calibri" w:cs="Arial"/>
+                <w:iCs/>
+                <w:sz w:val="18"/>
+                <w:szCs w:val="20"/>
+                <w:lang w:eastAsia="es-CL"/>
+              </w:rPr>
+            </w:pPr>
+            <w:r>
+              <w:rPr>
+                <w:rFonts w:ascii="Calibri" w:hAnsi="Calibri" w:cs="Arial"/>
+                <w:iCs/>
+                <w:sz w:val="18"/>
+                <w:szCs w:val="20"/>
+                <w:lang w:eastAsia="es-CL"/>
+              </w:rPr>
+              <w:t>También me interesa seguir fortaleciendo mis capacidades en gestión de proyectos TI, ya que me veo liderando equipos o coordinando soluciones tecnológicas en un entorno laboral real. Me gustaría trabajar en una empresa que valore la innovación tecnológica y que me permita involucrarme en proyectos que generen impacto, tal como el Proyecto APT busca generar valor en el ámbito comunitario.</w:t>
+            </w:r>
+          </w:p>
+          <w:p>
+            <w:pPr>
+              <w:jc w:val="both"/>
+              <w:rPr>
+                <w:rFonts w:ascii="Calibri" w:hAnsi="Calibri" w:cs="Arial"/>
+                <w:iCs/>
+                <w:sz w:val="18"/>
+                <w:szCs w:val="20"/>
+                <w:lang w:eastAsia="es-CL"/>
+              </w:rPr>
+            </w:pPr>
           </w:p>
           <w:p>
             <w:pPr>
@@ -2154,7 +2545,6 @@
     <w:p/>
     <w:p>
       <w:r>
-        <w:lastRenderedPageBreak/>
         <w:t>Conexión a la base de datos</w:t>
       </w:r>
     </w:p>
@@ -2275,6 +2665,10 @@
     </w:p>
     <w:p>
       <w:r>
+        <w:rPr>
+          <w:noProof/>
+        </w:rPr>
+        <w:lastRenderedPageBreak/>
         <w:drawing>
           <wp:inline distT="0" distB="0" distL="0" distR="0" wp14:anchorId="62107745" wp14:editId="2C941A0F">
             <wp:extent cx="5400040" cy="2625725"/>
@@ -2315,7 +2709,9 @@
     <w:p/>
     <w:p>
       <w:r>
-        <w:lastRenderedPageBreak/>
+        <w:rPr>
+          <w:noProof/>
+        </w:rPr>
         <w:drawing>
           <wp:inline distT="0" distB="0" distL="0" distR="0" wp14:anchorId="7B4B95F1" wp14:editId="2CE50680">
             <wp:extent cx="5400040" cy="2661920"/>
@@ -2355,6 +2751,9 @@
     </w:p>
     <w:p>
       <w:r>
+        <w:rPr>
+          <w:noProof/>
+        </w:rPr>
         <w:drawing>
           <wp:inline distT="0" distB="0" distL="0" distR="0" wp14:anchorId="3AA46933" wp14:editId="3DA169C4">
             <wp:extent cx="5400040" cy="2676525"/>
@@ -2394,6 +2793,10 @@
     </w:p>
     <w:p>
       <w:r>
+        <w:rPr>
+          <w:noProof/>
+        </w:rPr>
+        <w:lastRenderedPageBreak/>
         <w:drawing>
           <wp:inline distT="0" distB="0" distL="0" distR="0" wp14:anchorId="171841B1" wp14:editId="05EFFCC8">
             <wp:extent cx="5400040" cy="2542540"/>
@@ -2433,7 +2836,9 @@
     </w:p>
     <w:p>
       <w:r>
-        <w:lastRenderedPageBreak/>
+        <w:rPr>
+          <w:noProof/>
+        </w:rPr>
         <w:drawing>
           <wp:inline distT="0" distB="0" distL="0" distR="0" wp14:anchorId="607C610A" wp14:editId="1A0065BF">
             <wp:extent cx="5400040" cy="1752600"/>
@@ -2482,6 +2887,9 @@
     </w:p>
     <w:p>
       <w:r>
+        <w:rPr>
+          <w:noProof/>
+        </w:rPr>
         <w:drawing>
           <wp:inline distT="0" distB="0" distL="0" distR="0" wp14:anchorId="7F45BA00" wp14:editId="1F2C45A9">
             <wp:extent cx="5400040" cy="2581275"/>
@@ -4343,7 +4751,6 @@
   <w:style w:type="character" w:default="1" w:styleId="Fuentedeprrafopredeter">
     <w:name w:val="Default Paragraph Font"/>
     <w:uiPriority w:val="1"/>
-    <w:semiHidden/>
     <w:unhideWhenUsed/>
   </w:style>
   <w:style w:type="table" w:default="1" w:styleId="Tablanormal">
@@ -4920,19 +5327,6 @@
 </file>
 
 <file path=customXml/item2.xml><?xml version="1.0" encoding="utf-8"?>
-<?mso-contentType ?>
-<FormTemplates xmlns="http://schemas.microsoft.com/sharepoint/v3/contenttype/forms">
-  <Display>DocumentLibraryForm</Display>
-  <Edit>DocumentLibraryForm</Edit>
-  <New>DocumentLibraryForm</New>
-</FormTemplates>
-</file>
-
-<file path=customXml/item3.xml><?xml version="1.0" encoding="utf-8"?>
-<b:Sources xmlns:b="http://schemas.openxmlformats.org/officeDocument/2006/bibliography" xmlns="http://schemas.openxmlformats.org/officeDocument/2006/bibliography" SelectedStyle="\APASixthEditionOfficeOnline.xsl" StyleName="APA" Version="6"/>
-</file>
-
-<file path=customXml/item4.xml><?xml version="1.0" encoding="utf-8"?>
 <ct:contentTypeSchema xmlns:ct="http://schemas.microsoft.com/office/2006/metadata/contentType" xmlns:ma="http://schemas.microsoft.com/office/2006/metadata/properties/metaAttributes" ct:_="" ma:_="" ma:contentTypeName="Documento" ma:contentTypeID="0x010100E96778489EE7714D8BD12CC105EB918B" ma:contentTypeVersion="2" ma:contentTypeDescription="Crear nuevo documento." ma:contentTypeScope="" ma:versionID="416c5c7ae9b5d54d83875cd3c65194e3">
   <xsd:schema xmlns:xsd="http://www.w3.org/2001/XMLSchema" xmlns:xs="http://www.w3.org/2001/XMLSchema" xmlns:p="http://schemas.microsoft.com/office/2006/metadata/properties" xmlns:ns2="126e8a1c-9ea9-435a-ac89-d06c80d62e30" targetNamespace="http://schemas.microsoft.com/office/2006/metadata/properties" ma:root="true" ma:fieldsID="70a237c842677bd850644f8595079f5e" ns2:_="">
     <xsd:import namespace="126e8a1c-9ea9-435a-ac89-d06c80d62e30"/>
@@ -5064,6 +5458,19 @@
 </ct:contentTypeSchema>
 </file>
 
+<file path=customXml/item3.xml><?xml version="1.0" encoding="utf-8"?>
+<b:Sources xmlns:b="http://schemas.openxmlformats.org/officeDocument/2006/bibliography" xmlns="http://schemas.openxmlformats.org/officeDocument/2006/bibliography" SelectedStyle="\APASixthEditionOfficeOnline.xsl" StyleName="APA" Version="6"/>
+</file>
+
+<file path=customXml/item4.xml><?xml version="1.0" encoding="utf-8"?>
+<?mso-contentType ?>
+<FormTemplates xmlns="http://schemas.microsoft.com/sharepoint/v3/contenttype/forms">
+  <Display>DocumentLibraryForm</Display>
+  <Edit>DocumentLibraryForm</Edit>
+  <New>DocumentLibraryForm</New>
+</FormTemplates>
+</file>
+
 <file path=customXml/itemProps1.xml><?xml version="1.0" encoding="utf-8"?>
 <ds:datastoreItem xmlns:ds="http://schemas.openxmlformats.org/officeDocument/2006/customXml" ds:itemID="{372B79FC-6971-4544-98C5-83069028712A}">
   <ds:schemaRefs>
@@ -5074,22 +5481,6 @@
 </file>
 
 <file path=customXml/itemProps2.xml><?xml version="1.0" encoding="utf-8"?>
-<ds:datastoreItem xmlns:ds="http://schemas.openxmlformats.org/officeDocument/2006/customXml" ds:itemID="{DB26575A-B7B3-4412-B642-D3B0845180CC}">
-  <ds:schemaRefs>
-    <ds:schemaRef ds:uri="http://schemas.microsoft.com/sharepoint/v3/contenttype/forms"/>
-  </ds:schemaRefs>
-</ds:datastoreItem>
-</file>
-
-<file path=customXml/itemProps3.xml><?xml version="1.0" encoding="utf-8"?>
-<ds:datastoreItem xmlns:ds="http://schemas.openxmlformats.org/officeDocument/2006/customXml" ds:itemID="{BDCED711-E314-4C22-B587-D275DD8897EC}">
-  <ds:schemaRefs>
-    <ds:schemaRef ds:uri="http://schemas.openxmlformats.org/officeDocument/2006/bibliography"/>
-  </ds:schemaRefs>
-</ds:datastoreItem>
-</file>
-
-<file path=customXml/itemProps4.xml><?xml version="1.0" encoding="utf-8"?>
 <ds:datastoreItem xmlns:ds="http://schemas.openxmlformats.org/officeDocument/2006/customXml" ds:itemID="{1A4E63CB-0BBC-477D-B96D-0B1E89CFECED}">
   <ds:schemaRefs>
     <ds:schemaRef ds:uri="http://schemas.microsoft.com/office/2006/metadata/contentType"/>
@@ -5105,4 +5496,20 @@
     <ds:schemaRef ds:uri="http://schemas.microsoft.com/internal/obd"/>
   </ds:schemaRefs>
 </ds:datastoreItem>
+</file>
+
+<file path=customXml/itemProps3.xml><?xml version="1.0" encoding="utf-8"?>
+<ds:datastoreItem xmlns:ds="http://schemas.openxmlformats.org/officeDocument/2006/customXml" ds:itemID="{BDCED711-E314-4C22-B587-D275DD8897EC}">
+  <ds:schemaRefs>
+    <ds:schemaRef ds:uri="http://schemas.openxmlformats.org/officeDocument/2006/bibliography"/>
+  </ds:schemaRefs>
+</ds:datastoreItem>
+</file>
+
+<file path=customXml/itemProps4.xml><?xml version="1.0" encoding="utf-8"?>
+<ds:datastoreItem xmlns:ds="http://schemas.openxmlformats.org/officeDocument/2006/customXml" ds:itemID="{DB26575A-B7B3-4412-B642-D3B0845180CC}">
+  <ds:schemaRefs>
+    <ds:schemaRef ds:uri="http://schemas.microsoft.com/sharepoint/v3/contenttype/forms"/>
+  </ds:schemaRefs>
+</ds:datastoreItem>
 </file>
</xml_diff>